<commit_message>
Updated SF bullet point description
</commit_message>
<xml_diff>
--- a/Sachin_Fernando_Resume.docx
+++ b/Sachin_Fernando_Resume.docx
@@ -587,7 +587,15 @@
           <w:bCs/>
           <w:color w:val="auto"/>
         </w:rPr>
-        <w:t xml:space="preserve">Led </w:t>
+        <w:t>Co-l</w:t>
+      </w:r>
+      <w:r>
+        <w:rPr>
+          <w:rFonts w:ascii="Garamond" w:hAnsi="Garamond"/>
+          <w:bCs/>
+          <w:color w:val="auto"/>
+        </w:rPr>
+        <w:t xml:space="preserve">ed </w:t>
       </w:r>
       <w:r>
         <w:rPr>
@@ -690,23 +698,31 @@
           <w:bCs/>
           <w:color w:val="auto"/>
         </w:rPr>
-        <w:t>Improved sensor fusion algorithm accuracy by 25%</w:t>
-      </w:r>
-      <w:r>
-        <w:rPr>
-          <w:rFonts w:ascii="Garamond" w:hAnsi="Garamond"/>
-          <w:bCs/>
-          <w:color w:val="auto"/>
-        </w:rPr>
-        <w:t xml:space="preserve"> </w:t>
-      </w:r>
-      <w:r>
-        <w:rPr>
-          <w:rFonts w:ascii="Garamond" w:hAnsi="Garamond"/>
-          <w:bCs/>
-          <w:color w:val="auto"/>
-        </w:rPr>
-        <w:t>under real-time operating conditions</w:t>
+        <w:t xml:space="preserve">Improved </w:t>
+      </w:r>
+      <w:r>
+        <w:rPr>
+          <w:rFonts w:ascii="Garamond" w:hAnsi="Garamond"/>
+          <w:bCs/>
+          <w:color w:val="auto"/>
+        </w:rPr>
+        <w:t>precision/recall of</w:t>
+      </w:r>
+      <w:r>
+        <w:rPr>
+          <w:rFonts w:ascii="Garamond" w:hAnsi="Garamond"/>
+          <w:bCs/>
+          <w:color w:val="auto"/>
+        </w:rPr>
+        <w:t xml:space="preserve"> algorithm accuracy by 25</w:t>
+      </w:r>
+      <w:r>
+        <w:rPr>
+          <w:rFonts w:ascii="Garamond" w:hAnsi="Garamond"/>
+          <w:bCs/>
+          <w:color w:val="auto"/>
+        </w:rPr>
+        <w:t>%, validated under real time operating conditions</w:t>
       </w:r>
       <w:r>
         <w:rPr>

</xml_diff>

<commit_message>
Moved technical skills to top of resume and modified thesis description
</commit_message>
<xml_diff>
--- a/Sachin_Fernando_Resume.docx
+++ b/Sachin_Fernando_Resume.docx
@@ -26,6 +26,16 @@
         </w:rPr>
         <w:t>Sachin Fernando</w:t>
       </w:r>
+      <w:r>
+        <w:rPr>
+          <w:rFonts w:ascii="Garamond" w:hAnsi="Garamond"/>
+          <w:b/>
+          <w:color w:val="auto"/>
+          <w:sz w:val="48"/>
+          <w:szCs w:val="32"/>
+        </w:rPr>
+        <w:t xml:space="preserve"> </w:t>
+      </w:r>
     </w:p>
     <w:p>
       <w:pPr>
@@ -216,30 +226,279 @@
           <w:b/>
           <w:bCs/>
           <w:color w:val="auto"/>
-        </w:rPr>
-      </w:pPr>
-      <w:r>
-        <w:rPr>
-          <w:rFonts w:ascii="Garamond" w:hAnsi="Garamond"/>
-          <w:b/>
-          <w:bCs/>
-          <w:color w:val="auto"/>
-        </w:rPr>
-        <w:t xml:space="preserve">WORK EXPERIENCE </w:t>
-      </w:r>
+          <w:sz w:val="22"/>
+          <w:szCs w:val="22"/>
+        </w:rPr>
+      </w:pPr>
+      <w:r>
+        <w:rPr>
+          <w:rFonts w:ascii="Garamond" w:hAnsi="Garamond"/>
+          <w:b/>
+          <w:bCs/>
+          <w:color w:val="auto"/>
+          <w:sz w:val="22"/>
+          <w:szCs w:val="22"/>
+        </w:rPr>
+        <w:t>TECHNICAL SKILLS</w:t>
+      </w:r>
+    </w:p>
+    <w:tbl>
+      <w:tblPr>
+        <w:tblStyle w:val="TableGrid"/>
+        <w:tblW w:w="10820" w:type="dxa"/>
+        <w:tblBorders>
+          <w:top w:val="none" w:sz="0" w:space="0" w:color="auto"/>
+          <w:left w:val="none" w:sz="0" w:space="0" w:color="auto"/>
+          <w:bottom w:val="none" w:sz="0" w:space="0" w:color="auto"/>
+          <w:right w:val="none" w:sz="0" w:space="0" w:color="auto"/>
+          <w:insideH w:val="none" w:sz="0" w:space="0" w:color="auto"/>
+          <w:insideV w:val="none" w:sz="0" w:space="0" w:color="auto"/>
+        </w:tblBorders>
+        <w:tblLook w:val="04A0" w:firstRow="1" w:lastRow="0" w:firstColumn="1" w:lastColumn="0" w:noHBand="0" w:noVBand="1"/>
+      </w:tblPr>
+      <w:tblGrid>
+        <w:gridCol w:w="5175"/>
+        <w:gridCol w:w="5645"/>
+      </w:tblGrid>
+      <w:tr>
+        <w:trPr>
+          <w:trHeight w:val="267"/>
+        </w:trPr>
+        <w:tc>
+          <w:tcPr>
+            <w:tcW w:w="5175" w:type="dxa"/>
+          </w:tcPr>
+          <w:p>
+            <w:pPr>
+              <w:pStyle w:val="Default"/>
+              <w:spacing w:line="252" w:lineRule="auto"/>
+              <w:rPr>
+                <w:rFonts w:ascii="Garamond" w:hAnsi="Garamond"/>
+                <w:b/>
+                <w:bCs/>
+                <w:color w:val="auto"/>
+                <w:sz w:val="22"/>
+                <w:szCs w:val="28"/>
+              </w:rPr>
+            </w:pPr>
+            <w:r>
+              <w:rPr>
+                <w:rFonts w:ascii="Garamond" w:hAnsi="Garamond"/>
+                <w:b/>
+                <w:bCs/>
+                <w:color w:val="auto"/>
+                <w:sz w:val="22"/>
+                <w:szCs w:val="28"/>
+              </w:rPr>
+              <w:t>Software</w:t>
+            </w:r>
+            <w:r>
+              <w:rPr>
+                <w:rFonts w:ascii="Garamond" w:hAnsi="Garamond"/>
+                <w:b/>
+                <w:bCs/>
+                <w:color w:val="auto"/>
+                <w:sz w:val="22"/>
+                <w:szCs w:val="28"/>
+              </w:rPr>
+              <w:t xml:space="preserve"> </w:t>
+            </w:r>
+          </w:p>
+        </w:tc>
+        <w:tc>
+          <w:tcPr>
+            <w:tcW w:w="5645" w:type="dxa"/>
+          </w:tcPr>
+          <w:p>
+            <w:pPr>
+              <w:pStyle w:val="Default"/>
+              <w:spacing w:line="252" w:lineRule="auto"/>
+              <w:rPr>
+                <w:rFonts w:ascii="Garamond" w:hAnsi="Garamond"/>
+                <w:b/>
+                <w:bCs/>
+                <w:color w:val="auto"/>
+                <w:sz w:val="22"/>
+                <w:szCs w:val="28"/>
+              </w:rPr>
+            </w:pPr>
+            <w:r>
+              <w:rPr>
+                <w:rFonts w:ascii="Garamond" w:hAnsi="Garamond"/>
+                <w:b/>
+                <w:bCs/>
+                <w:color w:val="auto"/>
+                <w:sz w:val="22"/>
+                <w:szCs w:val="28"/>
+              </w:rPr>
+              <w:t>Hardware</w:t>
+            </w:r>
+          </w:p>
+        </w:tc>
+      </w:tr>
+      <w:tr>
+        <w:trPr>
+          <w:trHeight w:val="812"/>
+        </w:trPr>
+        <w:tc>
+          <w:tcPr>
+            <w:tcW w:w="5175" w:type="dxa"/>
+          </w:tcPr>
+          <w:p>
+            <w:pPr>
+              <w:pStyle w:val="Default"/>
+              <w:spacing w:line="252" w:lineRule="auto"/>
+              <w:rPr>
+                <w:rFonts w:ascii="Garamond" w:hAnsi="Garamond"/>
+                <w:b/>
+                <w:bCs/>
+                <w:color w:val="auto"/>
+                <w:sz w:val="22"/>
+                <w:szCs w:val="28"/>
+              </w:rPr>
+            </w:pPr>
+            <w:r>
+              <w:rPr>
+                <w:rFonts w:ascii="Garamond" w:hAnsi="Garamond"/>
+                <w:color w:val="auto"/>
+                <w:sz w:val="22"/>
+                <w:szCs w:val="22"/>
+              </w:rPr>
+              <w:t>programming (C++, Python, MATLAB),</w:t>
+            </w:r>
+            <w:r>
+              <w:rPr>
+                <w:rFonts w:ascii="Garamond" w:hAnsi="Garamond"/>
+                <w:color w:val="auto"/>
+                <w:sz w:val="22"/>
+                <w:szCs w:val="22"/>
+              </w:rPr>
+              <w:t xml:space="preserve"> ROS2,</w:t>
+            </w:r>
+            <w:r>
+              <w:rPr>
+                <w:rFonts w:ascii="Garamond" w:hAnsi="Garamond"/>
+                <w:color w:val="auto"/>
+                <w:sz w:val="22"/>
+                <w:szCs w:val="22"/>
+              </w:rPr>
+              <w:t xml:space="preserve"> software testing (GoogleTest, pytest), </w:t>
+            </w:r>
+            <w:r>
+              <w:rPr>
+                <w:rFonts w:ascii="Garamond" w:hAnsi="Garamond"/>
+                <w:color w:val="auto"/>
+                <w:sz w:val="22"/>
+                <w:szCs w:val="22"/>
+              </w:rPr>
+              <w:t xml:space="preserve">CI/CD, </w:t>
+            </w:r>
+            <w:r>
+              <w:rPr>
+                <w:rFonts w:ascii="Garamond" w:hAnsi="Garamond"/>
+                <w:color w:val="auto"/>
+                <w:sz w:val="22"/>
+                <w:szCs w:val="22"/>
+              </w:rPr>
+              <w:t xml:space="preserve">Docker, </w:t>
+            </w:r>
+            <w:r>
+              <w:rPr>
+                <w:rFonts w:ascii="Garamond" w:hAnsi="Garamond"/>
+                <w:color w:val="auto"/>
+                <w:sz w:val="22"/>
+                <w:szCs w:val="28"/>
+              </w:rPr>
+              <w:t>simulation (CARLA, Driving Scenario Designer)</w:t>
+            </w:r>
+          </w:p>
+        </w:tc>
+        <w:tc>
+          <w:tcPr>
+            <w:tcW w:w="5645" w:type="dxa"/>
+          </w:tcPr>
+          <w:p>
+            <w:pPr>
+              <w:pStyle w:val="Default"/>
+              <w:spacing w:line="252" w:lineRule="auto"/>
+              <w:rPr>
+                <w:rFonts w:ascii="Garamond" w:hAnsi="Garamond"/>
+                <w:b/>
+                <w:bCs/>
+                <w:color w:val="auto"/>
+                <w:sz w:val="22"/>
+                <w:szCs w:val="28"/>
+              </w:rPr>
+            </w:pPr>
+            <w:r>
+              <w:rPr>
+                <w:rFonts w:ascii="Garamond" w:hAnsi="Garamond"/>
+                <w:color w:val="auto"/>
+                <w:sz w:val="22"/>
+                <w:szCs w:val="28"/>
+              </w:rPr>
+              <w:t xml:space="preserve">vehicle testing and </w:t>
+            </w:r>
+            <w:r>
+              <w:rPr>
+                <w:rFonts w:ascii="Garamond" w:hAnsi="Garamond"/>
+                <w:color w:val="auto"/>
+                <w:sz w:val="22"/>
+                <w:szCs w:val="28"/>
+              </w:rPr>
+              <w:t xml:space="preserve">CAN </w:t>
+            </w:r>
+            <w:r>
+              <w:rPr>
+                <w:rFonts w:ascii="Garamond" w:hAnsi="Garamond"/>
+                <w:color w:val="auto"/>
+                <w:sz w:val="22"/>
+                <w:szCs w:val="28"/>
+              </w:rPr>
+              <w:t>interfacing (dSPACE ControlDesk, Vector CANalyzer), sensor calibration (radar, lidar, camera)</w:t>
+            </w:r>
+          </w:p>
+        </w:tc>
+      </w:tr>
+    </w:tbl>
+    <w:p>
+      <w:pPr>
+        <w:pStyle w:val="Default"/>
+        <w:pBdr>
+          <w:bottom w:val="single" w:sz="6" w:space="1" w:color="auto"/>
+        </w:pBdr>
+        <w:spacing w:line="252" w:lineRule="auto"/>
+        <w:rPr>
+          <w:rFonts w:ascii="Garamond" w:hAnsi="Garamond"/>
+          <w:b/>
+          <w:bCs/>
+          <w:color w:val="auto"/>
+        </w:rPr>
+      </w:pPr>
     </w:p>
     <w:p>
       <w:pPr>
         <w:pStyle w:val="Default"/>
+        <w:pBdr>
+          <w:bottom w:val="single" w:sz="6" w:space="1" w:color="auto"/>
+        </w:pBdr>
         <w:spacing w:line="252" w:lineRule="auto"/>
         <w:rPr>
           <w:rFonts w:ascii="Garamond" w:hAnsi="Garamond"/>
           <w:b/>
           <w:bCs/>
           <w:color w:val="auto"/>
-          <w:sz w:val="20"/>
-        </w:rPr>
-      </w:pPr>
+        </w:rPr>
+      </w:pPr>
+      <w:r>
+        <w:rPr>
+          <w:rFonts w:ascii="Garamond" w:hAnsi="Garamond"/>
+          <w:b/>
+          <w:bCs/>
+          <w:color w:val="auto"/>
+        </w:rPr>
+        <w:t xml:space="preserve">WORK EXPERIENCE </w:t>
+      </w:r>
     </w:p>
     <w:p>
       <w:pPr>
@@ -250,109 +509,10 @@
           <w:b/>
           <w:bCs/>
           <w:color w:val="auto"/>
-        </w:rPr>
-      </w:pPr>
-      <w:r>
-        <w:rPr>
-          <w:rFonts w:ascii="Garamond" w:hAnsi="Garamond"/>
-          <w:b/>
-          <w:bCs/>
-          <w:color w:val="auto"/>
-        </w:rPr>
-        <w:t>University of Waterloo EcoCAR Team</w:t>
-      </w:r>
-      <w:r>
-        <w:rPr>
-          <w:rFonts w:ascii="Garamond" w:hAnsi="Garamond"/>
-          <w:b/>
-          <w:bCs/>
-          <w:color w:val="auto"/>
-        </w:rPr>
-        <w:tab/>
-      </w:r>
-      <w:r>
-        <w:rPr>
-          <w:rFonts w:ascii="Garamond" w:hAnsi="Garamond"/>
-          <w:b/>
-          <w:bCs/>
-          <w:color w:val="auto"/>
-        </w:rPr>
-        <w:tab/>
-      </w:r>
-      <w:r>
-        <w:rPr>
-          <w:rFonts w:ascii="Garamond" w:hAnsi="Garamond"/>
-          <w:b/>
-          <w:bCs/>
-          <w:color w:val="auto"/>
-        </w:rPr>
-        <w:tab/>
-      </w:r>
-      <w:r>
-        <w:rPr>
-          <w:rFonts w:ascii="Garamond" w:hAnsi="Garamond"/>
-          <w:b/>
-          <w:bCs/>
-          <w:color w:val="auto"/>
-        </w:rPr>
-        <w:tab/>
-      </w:r>
-      <w:r>
-        <w:rPr>
-          <w:rFonts w:ascii="Garamond" w:hAnsi="Garamond"/>
-          <w:b/>
-          <w:bCs/>
-          <w:color w:val="auto"/>
-        </w:rPr>
-        <w:tab/>
-      </w:r>
-      <w:r>
-        <w:rPr>
-          <w:rFonts w:ascii="Garamond" w:hAnsi="Garamond"/>
-          <w:b/>
-          <w:bCs/>
-          <w:color w:val="auto"/>
-        </w:rPr>
-        <w:tab/>
-        <w:t xml:space="preserve">  </w:t>
-      </w:r>
-      <w:r>
-        <w:rPr>
-          <w:rFonts w:ascii="Garamond" w:hAnsi="Garamond"/>
-          <w:b/>
-          <w:bCs/>
-          <w:color w:val="auto"/>
-        </w:rPr>
-        <w:t xml:space="preserve"> </w:t>
-      </w:r>
-      <w:r>
-        <w:rPr>
-          <w:rFonts w:ascii="Garamond" w:hAnsi="Garamond"/>
-          <w:b/>
-          <w:bCs/>
-          <w:color w:val="auto"/>
-        </w:rPr>
-        <w:tab/>
-        <w:t xml:space="preserve">    Jan. 2021</w:t>
-      </w:r>
-      <w:r>
-        <w:rPr>
-          <w:rFonts w:ascii="Garamond" w:hAnsi="Garamond"/>
-          <w:b/>
-          <w:bCs/>
-          <w:color w:val="auto"/>
-        </w:rPr>
-        <w:t xml:space="preserve"> – </w:t>
-      </w:r>
-      <w:r>
-        <w:rPr>
-          <w:rFonts w:ascii="Garamond" w:hAnsi="Garamond"/>
-          <w:b/>
-          <w:bCs/>
-          <w:color w:val="auto"/>
-        </w:rPr>
-        <w:t>Present</w:t>
-      </w:r>
+          <w:sz w:val="12"/>
+          <w:szCs w:val="16"/>
+        </w:rPr>
+      </w:pPr>
     </w:p>
     <w:p>
       <w:pPr>
@@ -360,19 +520,141 @@
         <w:spacing w:line="252" w:lineRule="auto"/>
         <w:rPr>
           <w:rFonts w:ascii="Garamond" w:hAnsi="Garamond"/>
-          <w:bCs/>
-          <w:i/>
-          <w:color w:val="auto"/>
-        </w:rPr>
-      </w:pPr>
-      <w:r>
-        <w:rPr>
-          <w:rFonts w:ascii="Garamond" w:hAnsi="Garamond"/>
-          <w:bCs/>
-          <w:i/>
-          <w:color w:val="auto"/>
-        </w:rPr>
-        <w:t>Connected and Automated Subteam Manager</w:t>
+          <w:b/>
+          <w:bCs/>
+          <w:color w:val="auto"/>
+        </w:rPr>
+      </w:pPr>
+      <w:r>
+        <w:rPr>
+          <w:rFonts w:ascii="Garamond" w:hAnsi="Garamond"/>
+          <w:b/>
+          <w:bCs/>
+          <w:color w:val="auto"/>
+        </w:rPr>
+        <w:t>University of Waterloo EcoCAR Team</w:t>
+      </w:r>
+      <w:r>
+        <w:rPr>
+          <w:rFonts w:ascii="Garamond" w:hAnsi="Garamond"/>
+          <w:b/>
+          <w:bCs/>
+          <w:color w:val="auto"/>
+        </w:rPr>
+        <w:tab/>
+      </w:r>
+      <w:r>
+        <w:rPr>
+          <w:rFonts w:ascii="Garamond" w:hAnsi="Garamond"/>
+          <w:b/>
+          <w:bCs/>
+          <w:color w:val="auto"/>
+        </w:rPr>
+        <w:tab/>
+      </w:r>
+      <w:r>
+        <w:rPr>
+          <w:rFonts w:ascii="Garamond" w:hAnsi="Garamond"/>
+          <w:b/>
+          <w:bCs/>
+          <w:color w:val="auto"/>
+        </w:rPr>
+        <w:tab/>
+      </w:r>
+      <w:r>
+        <w:rPr>
+          <w:rFonts w:ascii="Garamond" w:hAnsi="Garamond"/>
+          <w:b/>
+          <w:bCs/>
+          <w:color w:val="auto"/>
+        </w:rPr>
+        <w:tab/>
+      </w:r>
+      <w:r>
+        <w:rPr>
+          <w:rFonts w:ascii="Garamond" w:hAnsi="Garamond"/>
+          <w:b/>
+          <w:bCs/>
+          <w:color w:val="auto"/>
+        </w:rPr>
+        <w:tab/>
+      </w:r>
+      <w:r>
+        <w:rPr>
+          <w:rFonts w:ascii="Garamond" w:hAnsi="Garamond"/>
+          <w:b/>
+          <w:bCs/>
+          <w:color w:val="auto"/>
+        </w:rPr>
+        <w:tab/>
+        <w:t xml:space="preserve">  </w:t>
+      </w:r>
+      <w:r>
+        <w:rPr>
+          <w:rFonts w:ascii="Garamond" w:hAnsi="Garamond"/>
+          <w:b/>
+          <w:bCs/>
+          <w:color w:val="auto"/>
+        </w:rPr>
+        <w:t xml:space="preserve"> </w:t>
+      </w:r>
+      <w:r>
+        <w:rPr>
+          <w:rFonts w:ascii="Garamond" w:hAnsi="Garamond"/>
+          <w:b/>
+          <w:bCs/>
+          <w:color w:val="auto"/>
+        </w:rPr>
+        <w:tab/>
+        <w:t xml:space="preserve">    Jan. 2021</w:t>
+      </w:r>
+      <w:r>
+        <w:rPr>
+          <w:rFonts w:ascii="Garamond" w:hAnsi="Garamond"/>
+          <w:b/>
+          <w:bCs/>
+          <w:color w:val="auto"/>
+        </w:rPr>
+        <w:t xml:space="preserve"> – </w:t>
+      </w:r>
+      <w:r>
+        <w:rPr>
+          <w:rFonts w:ascii="Garamond" w:hAnsi="Garamond"/>
+          <w:b/>
+          <w:bCs/>
+          <w:color w:val="auto"/>
+        </w:rPr>
+        <w:t>Present</w:t>
+      </w:r>
+    </w:p>
+    <w:p>
+      <w:pPr>
+        <w:pStyle w:val="Default"/>
+        <w:spacing w:line="252" w:lineRule="auto"/>
+        <w:rPr>
+          <w:rFonts w:ascii="Garamond" w:hAnsi="Garamond"/>
+          <w:bCs/>
+          <w:i/>
+          <w:color w:val="auto"/>
+        </w:rPr>
+      </w:pPr>
+      <w:r>
+        <w:rPr>
+          <w:rFonts w:ascii="Garamond" w:hAnsi="Garamond"/>
+          <w:bCs/>
+          <w:i/>
+          <w:color w:val="auto"/>
+        </w:rPr>
+        <w:t xml:space="preserve">Connected and Automated Subteam </w:t>
+      </w:r>
+      <w:r>
+        <w:rPr>
+          <w:rFonts w:ascii="Garamond" w:hAnsi="Garamond"/>
+          <w:bCs/>
+          <w:i/>
+          <w:color w:val="auto"/>
+        </w:rPr>
+        <w:t>Lead</w:t>
       </w:r>
       <w:r>
         <w:rPr>
@@ -437,6 +719,16 @@
         </w:rPr>
         <w:tab/>
         <w:t xml:space="preserve">     </w:t>
+      </w:r>
+      <w:r>
+        <w:rPr>
+          <w:rFonts w:ascii="Garamond" w:hAnsi="Garamond"/>
+          <w:bCs/>
+          <w:i/>
+          <w:color w:val="auto"/>
+        </w:rPr>
+        <w:tab/>
+        <w:t xml:space="preserve">    </w:t>
       </w:r>
       <w:r>
         <w:rPr>
@@ -587,55 +879,39 @@
           <w:bCs/>
           <w:color w:val="auto"/>
         </w:rPr>
-        <w:t>Co-l</w:t>
-      </w:r>
-      <w:r>
-        <w:rPr>
-          <w:rFonts w:ascii="Garamond" w:hAnsi="Garamond"/>
-          <w:bCs/>
-          <w:color w:val="auto"/>
-        </w:rPr>
-        <w:t xml:space="preserve">ed </w:t>
-      </w:r>
-      <w:r>
-        <w:rPr>
-          <w:rFonts w:ascii="Garamond" w:hAnsi="Garamond"/>
-          <w:bCs/>
-          <w:color w:val="auto"/>
-        </w:rPr>
-        <w:t xml:space="preserve">full </w:t>
-      </w:r>
-      <w:r>
-        <w:rPr>
-          <w:rFonts w:ascii="Garamond" w:hAnsi="Garamond"/>
-          <w:bCs/>
-          <w:color w:val="auto"/>
-        </w:rPr>
-        <w:t xml:space="preserve">ADAS </w:t>
-      </w:r>
-      <w:r>
-        <w:rPr>
-          <w:rFonts w:ascii="Garamond" w:hAnsi="Garamond"/>
-          <w:bCs/>
-          <w:color w:val="auto"/>
-        </w:rPr>
-        <w:t xml:space="preserve">feature </w:t>
-      </w:r>
-      <w:r>
-        <w:rPr>
-          <w:rFonts w:ascii="Garamond" w:hAnsi="Garamond"/>
-          <w:bCs/>
-          <w:color w:val="auto"/>
-        </w:rPr>
-        <w:t>testing cycle</w:t>
-      </w:r>
-      <w:r>
-        <w:rPr>
-          <w:rFonts w:ascii="Garamond" w:hAnsi="Garamond"/>
-          <w:bCs/>
-          <w:color w:val="auto"/>
-        </w:rPr>
-        <w:t xml:space="preserve"> from software-based</w:t>
+        <w:t>Experienced with full scope of V-diagram</w:t>
+      </w:r>
+      <w:r>
+        <w:rPr>
+          <w:rFonts w:ascii="Garamond" w:hAnsi="Garamond"/>
+          <w:bCs/>
+          <w:color w:val="auto"/>
+        </w:rPr>
+        <w:t xml:space="preserve"> as it relates to feature development </w:t>
+      </w:r>
+      <w:r>
+        <w:rPr>
+          <w:rFonts w:ascii="Garamond" w:hAnsi="Garamond"/>
+          <w:bCs/>
+          <w:color w:val="auto"/>
+        </w:rPr>
+        <w:t>for Level 2 vehicle autonomy</w:t>
+      </w:r>
+      <w:r>
+        <w:rPr>
+          <w:rFonts w:ascii="Garamond" w:hAnsi="Garamond"/>
+          <w:bCs/>
+          <w:color w:val="auto"/>
+        </w:rPr>
+        <w:t>. Testing exposure ranges from</w:t>
+      </w:r>
+      <w:r>
+        <w:rPr>
+          <w:rFonts w:ascii="Garamond" w:hAnsi="Garamond"/>
+          <w:bCs/>
+          <w:color w:val="auto"/>
+        </w:rPr>
+        <w:t xml:space="preserve"> software-based</w:t>
       </w:r>
       <w:r>
         <w:rPr>
@@ -651,7 +927,7 @@
           <w:bCs/>
           <w:color w:val="auto"/>
         </w:rPr>
-        <w:t>simulation (CARLA, Driving Scenario Designer) to</w:t>
+        <w:t>simulation to</w:t>
       </w:r>
       <w:r>
         <w:rPr>
@@ -698,39 +974,157 @@
           <w:bCs/>
           <w:color w:val="auto"/>
         </w:rPr>
-        <w:t xml:space="preserve">Improved </w:t>
-      </w:r>
-      <w:r>
-        <w:rPr>
-          <w:rFonts w:ascii="Garamond" w:hAnsi="Garamond"/>
-          <w:bCs/>
-          <w:color w:val="auto"/>
-        </w:rPr>
-        <w:t>precision/recall of</w:t>
-      </w:r>
-      <w:r>
-        <w:rPr>
-          <w:rFonts w:ascii="Garamond" w:hAnsi="Garamond"/>
-          <w:bCs/>
-          <w:color w:val="auto"/>
-        </w:rPr>
-        <w:t xml:space="preserve"> algorithm accuracy by 25</w:t>
-      </w:r>
-      <w:r>
-        <w:rPr>
-          <w:rFonts w:ascii="Garamond" w:hAnsi="Garamond"/>
-          <w:bCs/>
-          <w:color w:val="auto"/>
-        </w:rPr>
-        <w:t>%, validated under real time operating conditions</w:t>
-      </w:r>
-      <w:r>
-        <w:rPr>
-          <w:rFonts w:ascii="Garamond" w:hAnsi="Garamond"/>
-          <w:bCs/>
-          <w:color w:val="auto"/>
-        </w:rPr>
-        <w:t>.</w:t>
+        <w:t>Working on structured testing framework for perception algorithm covering unit, integration and system level testing</w:t>
+      </w:r>
+      <w:r>
+        <w:rPr>
+          <w:rFonts w:ascii="Garamond" w:hAnsi="Garamond"/>
+          <w:bCs/>
+          <w:color w:val="auto"/>
+        </w:rPr>
+        <w:t xml:space="preserve"> as part of thesis. End goal is automated pipeline for validation that incorporates closed loop testing scenarios using ROS2, CARLA and CI principles</w:t>
+      </w:r>
+    </w:p>
+    <w:p>
+      <w:pPr>
+        <w:pStyle w:val="Default"/>
+        <w:spacing w:line="252" w:lineRule="auto"/>
+        <w:rPr>
+          <w:rFonts w:ascii="Garamond" w:hAnsi="Garamond"/>
+          <w:bCs/>
+          <w:color w:val="auto"/>
+        </w:rPr>
+      </w:pPr>
+    </w:p>
+    <w:p>
+      <w:pPr>
+        <w:pStyle w:val="Default"/>
+        <w:spacing w:line="252" w:lineRule="auto"/>
+        <w:rPr>
+          <w:rFonts w:ascii="Garamond" w:hAnsi="Garamond"/>
+          <w:bCs/>
+          <w:i/>
+          <w:color w:val="auto"/>
+        </w:rPr>
+      </w:pPr>
+      <w:r>
+        <w:rPr>
+          <w:rFonts w:ascii="Garamond" w:hAnsi="Garamond"/>
+          <w:bCs/>
+          <w:i/>
+          <w:color w:val="auto"/>
+        </w:rPr>
+        <w:t>Project Manager</w:t>
+      </w:r>
+      <w:r>
+        <w:rPr>
+          <w:rFonts w:ascii="Garamond" w:hAnsi="Garamond"/>
+          <w:bCs/>
+          <w:i/>
+          <w:color w:val="auto"/>
+        </w:rPr>
+        <w:tab/>
+      </w:r>
+      <w:r>
+        <w:rPr>
+          <w:rFonts w:ascii="Garamond" w:hAnsi="Garamond"/>
+          <w:bCs/>
+          <w:i/>
+          <w:color w:val="auto"/>
+        </w:rPr>
+        <w:tab/>
+      </w:r>
+      <w:r>
+        <w:rPr>
+          <w:rFonts w:ascii="Garamond" w:hAnsi="Garamond"/>
+          <w:bCs/>
+          <w:i/>
+          <w:color w:val="auto"/>
+        </w:rPr>
+        <w:tab/>
+      </w:r>
+      <w:r>
+        <w:rPr>
+          <w:rFonts w:ascii="Garamond" w:hAnsi="Garamond"/>
+          <w:bCs/>
+          <w:i/>
+          <w:color w:val="auto"/>
+        </w:rPr>
+        <w:tab/>
+      </w:r>
+      <w:r>
+        <w:rPr>
+          <w:rFonts w:ascii="Garamond" w:hAnsi="Garamond"/>
+          <w:bCs/>
+          <w:i/>
+          <w:color w:val="auto"/>
+        </w:rPr>
+        <w:tab/>
+      </w:r>
+      <w:r>
+        <w:rPr>
+          <w:rFonts w:ascii="Garamond" w:hAnsi="Garamond"/>
+          <w:bCs/>
+          <w:i/>
+          <w:color w:val="auto"/>
+        </w:rPr>
+        <w:tab/>
+      </w:r>
+      <w:r>
+        <w:rPr>
+          <w:rFonts w:ascii="Garamond" w:hAnsi="Garamond"/>
+          <w:bCs/>
+          <w:i/>
+          <w:color w:val="auto"/>
+        </w:rPr>
+        <w:tab/>
+        <w:t xml:space="preserve">     </w:t>
+      </w:r>
+      <w:r>
+        <w:rPr>
+          <w:rFonts w:ascii="Garamond" w:hAnsi="Garamond"/>
+          <w:bCs/>
+          <w:i/>
+          <w:color w:val="auto"/>
+        </w:rPr>
+        <w:tab/>
+        <w:t xml:space="preserve">    </w:t>
+      </w:r>
+      <w:r>
+        <w:rPr>
+          <w:rFonts w:ascii="Garamond" w:hAnsi="Garamond"/>
+          <w:bCs/>
+          <w:i/>
+          <w:color w:val="auto"/>
+        </w:rPr>
+        <w:tab/>
+      </w:r>
+      <w:r>
+        <w:rPr>
+          <w:rFonts w:ascii="Garamond" w:hAnsi="Garamond"/>
+          <w:bCs/>
+          <w:i/>
+          <w:color w:val="auto"/>
+        </w:rPr>
+        <w:tab/>
+      </w:r>
+      <w:r>
+        <w:rPr>
+          <w:rFonts w:ascii="Garamond" w:hAnsi="Garamond"/>
+          <w:bCs/>
+          <w:i/>
+          <w:color w:val="auto"/>
+        </w:rPr>
+        <w:tab/>
+      </w:r>
+      <w:r>
+        <w:rPr>
+          <w:rFonts w:ascii="Garamond" w:hAnsi="Garamond"/>
+          <w:bCs/>
+          <w:i/>
+          <w:color w:val="auto"/>
+        </w:rPr>
+        <w:tab/>
       </w:r>
     </w:p>
     <w:p>
@@ -753,7 +1147,15 @@
           <w:bCs/>
           <w:color w:val="auto"/>
         </w:rPr>
-        <w:t>Assisted in setting up framework of automated testing</w:t>
+        <w:t xml:space="preserve">Used agile methodologies to lead </w:t>
+      </w:r>
+      <w:r>
+        <w:rPr>
+          <w:rFonts w:ascii="Garamond" w:hAnsi="Garamond"/>
+          <w:bCs/>
+          <w:color w:val="auto"/>
+        </w:rPr>
+        <w:t>team of 40+ students across 5 distinct subteams</w:t>
       </w:r>
       <w:r>
         <w:rPr>
@@ -769,15 +1171,55 @@
           <w:bCs/>
           <w:color w:val="auto"/>
         </w:rPr>
-        <w:t>of ROS nodes for improved CI/CD</w:t>
-      </w:r>
-      <w:r>
-        <w:rPr>
-          <w:rFonts w:ascii="Garamond" w:hAnsi="Garamond"/>
-          <w:bCs/>
-          <w:color w:val="auto"/>
-        </w:rPr>
-        <w:t xml:space="preserve"> pipeline</w:t>
+        <w:t>(Automated</w:t>
+      </w:r>
+      <w:r>
+        <w:rPr>
+          <w:rFonts w:ascii="Garamond" w:hAnsi="Garamond"/>
+          <w:bCs/>
+          <w:color w:val="auto"/>
+        </w:rPr>
+        <w:t>/Connected</w:t>
+      </w:r>
+      <w:r>
+        <w:rPr>
+          <w:rFonts w:ascii="Garamond" w:hAnsi="Garamond"/>
+          <w:bCs/>
+          <w:color w:val="auto"/>
+        </w:rPr>
+        <w:t>, Controls, HMI/UX, Mechanical/Electrical,</w:t>
+      </w:r>
+      <w:r>
+        <w:rPr>
+          <w:rFonts w:ascii="Garamond" w:hAnsi="Garamond"/>
+          <w:bCs/>
+          <w:color w:val="auto"/>
+        </w:rPr>
+        <w:t xml:space="preserve"> </w:t>
+      </w:r>
+      <w:r>
+        <w:rPr>
+          <w:rFonts w:ascii="Garamond" w:hAnsi="Garamond"/>
+          <w:bCs/>
+          <w:color w:val="auto"/>
+        </w:rPr>
+        <w:t xml:space="preserve">Communications) in yearlong </w:t>
+      </w:r>
+      <w:r>
+        <w:rPr>
+          <w:rFonts w:ascii="Garamond" w:hAnsi="Garamond"/>
+          <w:bCs/>
+          <w:color w:val="auto"/>
+        </w:rPr>
+        <w:t xml:space="preserve">multi-objective </w:t>
+      </w:r>
+      <w:r>
+        <w:rPr>
+          <w:rFonts w:ascii="Garamond" w:hAnsi="Garamond"/>
+          <w:bCs/>
+          <w:color w:val="auto"/>
+        </w:rPr>
+        <w:t>competition cycle</w:t>
       </w:r>
       <w:r>
         <w:rPr>
@@ -787,147 +1229,13 @@
         </w:rPr>
         <w:t>.</w:t>
       </w:r>
-    </w:p>
-    <w:p>
-      <w:pPr>
-        <w:pStyle w:val="Default"/>
-        <w:spacing w:line="252" w:lineRule="auto"/>
-        <w:rPr>
-          <w:rFonts w:ascii="Garamond" w:hAnsi="Garamond"/>
-          <w:bCs/>
-          <w:color w:val="auto"/>
-        </w:rPr>
-      </w:pPr>
-    </w:p>
-    <w:p>
-      <w:pPr>
-        <w:pStyle w:val="Default"/>
-        <w:spacing w:line="252" w:lineRule="auto"/>
-        <w:rPr>
-          <w:rFonts w:ascii="Garamond" w:hAnsi="Garamond"/>
-          <w:bCs/>
-          <w:i/>
-          <w:color w:val="auto"/>
-        </w:rPr>
-      </w:pPr>
-      <w:r>
-        <w:rPr>
-          <w:rFonts w:ascii="Garamond" w:hAnsi="Garamond"/>
-          <w:bCs/>
-          <w:i/>
-          <w:color w:val="auto"/>
-        </w:rPr>
-        <w:t>Project Manager</w:t>
-      </w:r>
-      <w:r>
-        <w:rPr>
-          <w:rFonts w:ascii="Garamond" w:hAnsi="Garamond"/>
-          <w:bCs/>
-          <w:i/>
-          <w:color w:val="auto"/>
-        </w:rPr>
-        <w:tab/>
-      </w:r>
-      <w:r>
-        <w:rPr>
-          <w:rFonts w:ascii="Garamond" w:hAnsi="Garamond"/>
-          <w:bCs/>
-          <w:i/>
-          <w:color w:val="auto"/>
-        </w:rPr>
-        <w:tab/>
-      </w:r>
-      <w:r>
-        <w:rPr>
-          <w:rFonts w:ascii="Garamond" w:hAnsi="Garamond"/>
-          <w:bCs/>
-          <w:i/>
-          <w:color w:val="auto"/>
-        </w:rPr>
-        <w:tab/>
-      </w:r>
-      <w:r>
-        <w:rPr>
-          <w:rFonts w:ascii="Garamond" w:hAnsi="Garamond"/>
-          <w:bCs/>
-          <w:i/>
-          <w:color w:val="auto"/>
-        </w:rPr>
-        <w:tab/>
-      </w:r>
-      <w:r>
-        <w:rPr>
-          <w:rFonts w:ascii="Garamond" w:hAnsi="Garamond"/>
-          <w:bCs/>
-          <w:i/>
-          <w:color w:val="auto"/>
-        </w:rPr>
-        <w:tab/>
-      </w:r>
-      <w:r>
-        <w:rPr>
-          <w:rFonts w:ascii="Garamond" w:hAnsi="Garamond"/>
-          <w:bCs/>
-          <w:i/>
-          <w:color w:val="auto"/>
-        </w:rPr>
-        <w:tab/>
-      </w:r>
-      <w:r>
-        <w:rPr>
-          <w:rFonts w:ascii="Garamond" w:hAnsi="Garamond"/>
-          <w:bCs/>
-          <w:i/>
-          <w:color w:val="auto"/>
-        </w:rPr>
-        <w:tab/>
-        <w:t xml:space="preserve">     </w:t>
-      </w:r>
-      <w:r>
-        <w:rPr>
-          <w:rFonts w:ascii="Garamond" w:hAnsi="Garamond"/>
-          <w:bCs/>
-          <w:i/>
-          <w:color w:val="auto"/>
-        </w:rPr>
-        <w:tab/>
-        <w:t xml:space="preserve">    </w:t>
-      </w:r>
-      <w:r>
-        <w:rPr>
-          <w:rFonts w:ascii="Garamond" w:hAnsi="Garamond"/>
-          <w:bCs/>
-          <w:i/>
-          <w:color w:val="auto"/>
-        </w:rPr>
-        <w:tab/>
-      </w:r>
-      <w:r>
-        <w:rPr>
-          <w:rFonts w:ascii="Garamond" w:hAnsi="Garamond"/>
-          <w:bCs/>
-          <w:i/>
-          <w:color w:val="auto"/>
-        </w:rPr>
-        <w:tab/>
-      </w:r>
-      <w:r>
-        <w:rPr>
-          <w:rFonts w:ascii="Garamond" w:hAnsi="Garamond"/>
-          <w:bCs/>
-          <w:i/>
-          <w:color w:val="auto"/>
-        </w:rPr>
-        <w:tab/>
-      </w:r>
-      <w:r>
-        <w:rPr>
-          <w:rFonts w:ascii="Garamond" w:hAnsi="Garamond"/>
-          <w:bCs/>
-          <w:i/>
-          <w:color w:val="auto"/>
-        </w:rPr>
-        <w:tab/>
+      <w:r>
+        <w:rPr>
+          <w:rFonts w:ascii="Garamond" w:hAnsi="Garamond"/>
+          <w:bCs/>
+          <w:color w:val="auto"/>
+        </w:rPr>
+        <w:t xml:space="preserve"> </w:t>
       </w:r>
     </w:p>
     <w:p>
@@ -950,7 +1258,15 @@
           <w:bCs/>
           <w:color w:val="auto"/>
         </w:rPr>
-        <w:t>Led team of 40+ students across 5 distinct subteams</w:t>
+        <w:t xml:space="preserve">Implemented </w:t>
+      </w:r>
+      <w:r>
+        <w:rPr>
+          <w:rFonts w:ascii="Garamond" w:hAnsi="Garamond"/>
+          <w:bCs/>
+          <w:color w:val="auto"/>
+        </w:rPr>
+        <w:t>team-wide dashboard for improved inter-team</w:t>
       </w:r>
       <w:r>
         <w:rPr>
@@ -966,27 +1282,198 @@
           <w:bCs/>
           <w:color w:val="auto"/>
         </w:rPr>
-        <w:t>(Automated</w:t>
-      </w:r>
-      <w:r>
-        <w:rPr>
-          <w:rFonts w:ascii="Garamond" w:hAnsi="Garamond"/>
-          <w:bCs/>
-          <w:color w:val="auto"/>
-        </w:rPr>
-        <w:t>/Connected</w:t>
-      </w:r>
-      <w:r>
-        <w:rPr>
-          <w:rFonts w:ascii="Garamond" w:hAnsi="Garamond"/>
-          <w:bCs/>
-          <w:color w:val="auto"/>
-        </w:rPr>
-        <w:t>, Controls, HMI/UX, Mechanical/Electrical,</w:t>
-      </w:r>
-      <w:r>
-        <w:rPr>
-          <w:rFonts w:ascii="Garamond" w:hAnsi="Garamond"/>
+        <w:t>work tracking</w:t>
+      </w:r>
+      <w:r>
+        <w:rPr>
+          <w:rFonts w:ascii="Garamond" w:hAnsi="Garamond"/>
+          <w:bCs/>
+          <w:color w:val="auto"/>
+        </w:rPr>
+        <w:t>, sprint planning and transparency.</w:t>
+      </w:r>
+    </w:p>
+    <w:p>
+      <w:pPr>
+        <w:pStyle w:val="Default"/>
+        <w:spacing w:line="252" w:lineRule="auto"/>
+        <w:rPr>
+          <w:rFonts w:ascii="Garamond" w:hAnsi="Garamond"/>
+          <w:bCs/>
+          <w:color w:val="auto"/>
+          <w:sz w:val="20"/>
+        </w:rPr>
+      </w:pPr>
+    </w:p>
+    <w:p>
+      <w:pPr>
+        <w:pStyle w:val="Default"/>
+        <w:spacing w:line="252" w:lineRule="auto"/>
+        <w:rPr>
+          <w:rFonts w:ascii="Garamond" w:hAnsi="Garamond"/>
+          <w:b/>
+          <w:bCs/>
+          <w:color w:val="auto"/>
+        </w:rPr>
+      </w:pPr>
+      <w:r>
+        <w:rPr>
+          <w:rFonts w:ascii="Garamond" w:hAnsi="Garamond"/>
+          <w:b/>
+          <w:bCs/>
+          <w:color w:val="auto"/>
+        </w:rPr>
+        <w:t>Stacktronic</w:t>
+      </w:r>
+      <w:r>
+        <w:rPr>
+          <w:rFonts w:ascii="Garamond" w:hAnsi="Garamond"/>
+          <w:b/>
+          <w:bCs/>
+          <w:color w:val="auto"/>
+        </w:rPr>
+        <w:tab/>
+      </w:r>
+      <w:r>
+        <w:rPr>
+          <w:rFonts w:ascii="Garamond" w:hAnsi="Garamond"/>
+          <w:b/>
+          <w:bCs/>
+          <w:color w:val="auto"/>
+        </w:rPr>
+        <w:tab/>
+      </w:r>
+      <w:r>
+        <w:rPr>
+          <w:rFonts w:ascii="Garamond" w:hAnsi="Garamond"/>
+          <w:b/>
+          <w:bCs/>
+          <w:color w:val="auto"/>
+        </w:rPr>
+        <w:tab/>
+      </w:r>
+      <w:r>
+        <w:rPr>
+          <w:rFonts w:ascii="Garamond" w:hAnsi="Garamond"/>
+          <w:b/>
+          <w:bCs/>
+          <w:color w:val="auto"/>
+        </w:rPr>
+        <w:tab/>
+      </w:r>
+      <w:r>
+        <w:rPr>
+          <w:rFonts w:ascii="Garamond" w:hAnsi="Garamond"/>
+          <w:b/>
+          <w:bCs/>
+          <w:color w:val="auto"/>
+        </w:rPr>
+        <w:tab/>
+      </w:r>
+      <w:r>
+        <w:rPr>
+          <w:rFonts w:ascii="Garamond" w:hAnsi="Garamond"/>
+          <w:b/>
+          <w:bCs/>
+          <w:color w:val="auto"/>
+        </w:rPr>
+        <w:tab/>
+      </w:r>
+      <w:r>
+        <w:rPr>
+          <w:rFonts w:ascii="Garamond" w:hAnsi="Garamond"/>
+          <w:b/>
+          <w:bCs/>
+          <w:color w:val="auto"/>
+        </w:rPr>
+        <w:tab/>
+      </w:r>
+      <w:r>
+        <w:rPr>
+          <w:rFonts w:ascii="Garamond" w:hAnsi="Garamond"/>
+          <w:b/>
+          <w:bCs/>
+          <w:color w:val="auto"/>
+        </w:rPr>
+        <w:tab/>
+      </w:r>
+      <w:r>
+        <w:rPr>
+          <w:rFonts w:ascii="Garamond" w:hAnsi="Garamond"/>
+          <w:b/>
+          <w:bCs/>
+          <w:color w:val="auto"/>
+        </w:rPr>
+        <w:tab/>
+      </w:r>
+      <w:r>
+        <w:rPr>
+          <w:rFonts w:ascii="Garamond" w:hAnsi="Garamond"/>
+          <w:b/>
+          <w:bCs/>
+          <w:color w:val="auto"/>
+        </w:rPr>
+        <w:t xml:space="preserve">   </w:t>
+      </w:r>
+      <w:r>
+        <w:rPr>
+          <w:rFonts w:ascii="Garamond" w:hAnsi="Garamond"/>
+          <w:b/>
+          <w:bCs/>
+          <w:color w:val="auto"/>
+        </w:rPr>
+        <w:tab/>
+        <w:t xml:space="preserve">       </w:t>
+      </w:r>
+      <w:r>
+        <w:rPr>
+          <w:rFonts w:ascii="Garamond" w:hAnsi="Garamond"/>
+          <w:b/>
+          <w:bCs/>
+          <w:color w:val="auto"/>
+        </w:rPr>
+        <w:t xml:space="preserve">    </w:t>
+      </w:r>
+      <w:r>
+        <w:rPr>
+          <w:rFonts w:ascii="Garamond" w:hAnsi="Garamond"/>
+          <w:b/>
+          <w:bCs/>
+          <w:color w:val="auto"/>
+        </w:rPr>
+        <w:t>May 2020</w:t>
+      </w:r>
+      <w:r>
+        <w:rPr>
+          <w:rFonts w:ascii="Garamond" w:hAnsi="Garamond"/>
+          <w:b/>
+          <w:bCs/>
+          <w:color w:val="auto"/>
+        </w:rPr>
+        <w:t xml:space="preserve"> – </w:t>
+      </w:r>
+      <w:r>
+        <w:rPr>
+          <w:rFonts w:ascii="Garamond" w:hAnsi="Garamond"/>
+          <w:b/>
+          <w:bCs/>
+          <w:color w:val="auto"/>
+        </w:rPr>
+        <w:t>Aug</w:t>
+      </w:r>
+      <w:r>
+        <w:rPr>
+          <w:rFonts w:ascii="Garamond" w:hAnsi="Garamond"/>
+          <w:b/>
+          <w:bCs/>
+          <w:color w:val="auto"/>
+        </w:rPr>
+        <w:t>.</w:t>
+      </w:r>
+      <w:r>
+        <w:rPr>
+          <w:rFonts w:ascii="Garamond" w:hAnsi="Garamond"/>
+          <w:b/>
           <w:bCs/>
           <w:color w:val="auto"/>
         </w:rPr>
@@ -995,42 +1482,158 @@
       <w:r>
         <w:rPr>
           <w:rFonts w:ascii="Garamond" w:hAnsi="Garamond"/>
-          <w:bCs/>
-          <w:color w:val="auto"/>
-        </w:rPr>
-        <w:t xml:space="preserve">Communications) in yearlong </w:t>
-      </w:r>
-      <w:r>
-        <w:rPr>
-          <w:rFonts w:ascii="Garamond" w:hAnsi="Garamond"/>
-          <w:bCs/>
-          <w:color w:val="auto"/>
-        </w:rPr>
-        <w:t xml:space="preserve">multi-objective </w:t>
-      </w:r>
-      <w:r>
-        <w:rPr>
-          <w:rFonts w:ascii="Garamond" w:hAnsi="Garamond"/>
-          <w:bCs/>
-          <w:color w:val="auto"/>
-        </w:rPr>
-        <w:t>competition cycle</w:t>
-      </w:r>
-      <w:r>
-        <w:rPr>
-          <w:rFonts w:ascii="Garamond" w:hAnsi="Garamond"/>
-          <w:bCs/>
-          <w:color w:val="auto"/>
-        </w:rPr>
-        <w:t>.</w:t>
-      </w:r>
-      <w:r>
-        <w:rPr>
-          <w:rFonts w:ascii="Garamond" w:hAnsi="Garamond"/>
-          <w:bCs/>
-          <w:color w:val="auto"/>
-        </w:rPr>
-        <w:t xml:space="preserve"> </w:t>
+          <w:b/>
+          <w:bCs/>
+          <w:color w:val="auto"/>
+        </w:rPr>
+        <w:t>2020</w:t>
+      </w:r>
+    </w:p>
+    <w:p>
+      <w:pPr>
+        <w:pStyle w:val="Default"/>
+        <w:spacing w:line="252" w:lineRule="auto"/>
+        <w:rPr>
+          <w:rFonts w:ascii="Garamond" w:hAnsi="Garamond"/>
+          <w:bCs/>
+          <w:i/>
+          <w:color w:val="auto"/>
+        </w:rPr>
+      </w:pPr>
+      <w:r>
+        <w:rPr>
+          <w:rFonts w:ascii="Garamond" w:hAnsi="Garamond"/>
+          <w:bCs/>
+          <w:i/>
+          <w:color w:val="auto"/>
+        </w:rPr>
+        <w:t xml:space="preserve">Battery Systems Intern </w:t>
+      </w:r>
+      <w:r>
+        <w:rPr>
+          <w:rFonts w:ascii="Garamond" w:hAnsi="Garamond"/>
+          <w:bCs/>
+          <w:i/>
+          <w:color w:val="auto"/>
+        </w:rPr>
+        <w:tab/>
+      </w:r>
+      <w:r>
+        <w:rPr>
+          <w:rFonts w:ascii="Garamond" w:hAnsi="Garamond"/>
+          <w:bCs/>
+          <w:i/>
+          <w:color w:val="auto"/>
+        </w:rPr>
+        <w:tab/>
+      </w:r>
+      <w:r>
+        <w:rPr>
+          <w:rFonts w:ascii="Garamond" w:hAnsi="Garamond"/>
+          <w:bCs/>
+          <w:i/>
+          <w:color w:val="auto"/>
+        </w:rPr>
+        <w:tab/>
+      </w:r>
+      <w:r>
+        <w:rPr>
+          <w:rFonts w:ascii="Garamond" w:hAnsi="Garamond"/>
+          <w:bCs/>
+          <w:i/>
+          <w:color w:val="auto"/>
+        </w:rPr>
+        <w:tab/>
+      </w:r>
+      <w:r>
+        <w:rPr>
+          <w:rFonts w:ascii="Garamond" w:hAnsi="Garamond"/>
+          <w:bCs/>
+          <w:i/>
+          <w:color w:val="auto"/>
+        </w:rPr>
+        <w:tab/>
+      </w:r>
+      <w:r>
+        <w:rPr>
+          <w:rFonts w:ascii="Garamond" w:hAnsi="Garamond"/>
+          <w:bCs/>
+          <w:i/>
+          <w:color w:val="auto"/>
+        </w:rPr>
+        <w:tab/>
+      </w:r>
+      <w:r>
+        <w:rPr>
+          <w:rFonts w:ascii="Garamond" w:hAnsi="Garamond"/>
+          <w:bCs/>
+          <w:i/>
+          <w:color w:val="auto"/>
+        </w:rPr>
+        <w:tab/>
+      </w:r>
+      <w:r>
+        <w:rPr>
+          <w:rFonts w:ascii="Garamond" w:hAnsi="Garamond"/>
+          <w:bCs/>
+          <w:i/>
+          <w:color w:val="auto"/>
+        </w:rPr>
+        <w:tab/>
+      </w:r>
+      <w:r>
+        <w:rPr>
+          <w:rFonts w:ascii="Garamond" w:hAnsi="Garamond"/>
+          <w:bCs/>
+          <w:i/>
+          <w:color w:val="auto"/>
+        </w:rPr>
+        <w:tab/>
+      </w:r>
+      <w:r>
+        <w:rPr>
+          <w:rFonts w:ascii="Garamond" w:hAnsi="Garamond"/>
+          <w:bCs/>
+          <w:i/>
+          <w:color w:val="auto"/>
+        </w:rPr>
+        <w:tab/>
+      </w:r>
+      <w:r>
+        <w:rPr>
+          <w:rFonts w:ascii="Garamond" w:hAnsi="Garamond"/>
+          <w:bCs/>
+          <w:i/>
+          <w:color w:val="auto"/>
+        </w:rPr>
+        <w:tab/>
+      </w:r>
+      <w:r>
+        <w:rPr>
+          <w:rFonts w:ascii="Garamond" w:hAnsi="Garamond"/>
+          <w:bCs/>
+          <w:i/>
+          <w:color w:val="auto"/>
+        </w:rPr>
+        <w:t xml:space="preserve">    Kitchener</w:t>
+      </w:r>
+      <w:r>
+        <w:rPr>
+          <w:rFonts w:ascii="Garamond" w:hAnsi="Garamond"/>
+          <w:bCs/>
+          <w:i/>
+          <w:color w:val="auto"/>
+        </w:rPr>
+        <w:t xml:space="preserve">, </w:t>
+      </w:r>
+      <w:r>
+        <w:rPr>
+          <w:rFonts w:ascii="Garamond" w:hAnsi="Garamond"/>
+          <w:bCs/>
+          <w:i/>
+          <w:color w:val="auto"/>
+        </w:rPr>
+        <w:t>ON</w:t>
       </w:r>
     </w:p>
     <w:p>
@@ -1053,15 +1656,7 @@
           <w:bCs/>
           <w:color w:val="auto"/>
         </w:rPr>
-        <w:t xml:space="preserve">Implemented </w:t>
-      </w:r>
-      <w:r>
-        <w:rPr>
-          <w:rFonts w:ascii="Garamond" w:hAnsi="Garamond"/>
-          <w:bCs/>
-          <w:color w:val="auto"/>
-        </w:rPr>
-        <w:t>team-wide dashboard for improved inter-team</w:t>
+        <w:t>Developed pack model and charging</w:t>
       </w:r>
       <w:r>
         <w:rPr>
@@ -1077,358 +1672,55 @@
           <w:bCs/>
           <w:color w:val="auto"/>
         </w:rPr>
-        <w:t>work tracking</w:t>
-      </w:r>
-      <w:r>
-        <w:rPr>
-          <w:rFonts w:ascii="Garamond" w:hAnsi="Garamond"/>
-          <w:bCs/>
-          <w:color w:val="auto"/>
-        </w:rPr>
-        <w:t>, sprint planning and transparency.</w:t>
-      </w:r>
-    </w:p>
-    <w:p>
-      <w:pPr>
-        <w:pStyle w:val="Default"/>
-        <w:spacing w:line="252" w:lineRule="auto"/>
-        <w:rPr>
-          <w:rFonts w:ascii="Garamond" w:hAnsi="Garamond"/>
-          <w:bCs/>
-          <w:color w:val="auto"/>
-          <w:sz w:val="20"/>
-        </w:rPr>
-      </w:pPr>
-    </w:p>
-    <w:p>
-      <w:pPr>
-        <w:pStyle w:val="Default"/>
-        <w:spacing w:line="252" w:lineRule="auto"/>
-        <w:rPr>
-          <w:rFonts w:ascii="Garamond" w:hAnsi="Garamond"/>
-          <w:b/>
-          <w:bCs/>
-          <w:color w:val="auto"/>
-        </w:rPr>
-      </w:pPr>
-      <w:r>
-        <w:rPr>
-          <w:rFonts w:ascii="Garamond" w:hAnsi="Garamond"/>
-          <w:b/>
-          <w:bCs/>
-          <w:color w:val="auto"/>
-        </w:rPr>
-        <w:t>Stacktronic</w:t>
-      </w:r>
-      <w:r>
-        <w:rPr>
-          <w:rFonts w:ascii="Garamond" w:hAnsi="Garamond"/>
-          <w:b/>
-          <w:bCs/>
-          <w:color w:val="auto"/>
-        </w:rPr>
-        <w:tab/>
-      </w:r>
-      <w:r>
-        <w:rPr>
-          <w:rFonts w:ascii="Garamond" w:hAnsi="Garamond"/>
-          <w:b/>
-          <w:bCs/>
-          <w:color w:val="auto"/>
-        </w:rPr>
-        <w:tab/>
-      </w:r>
-      <w:r>
-        <w:rPr>
-          <w:rFonts w:ascii="Garamond" w:hAnsi="Garamond"/>
-          <w:b/>
-          <w:bCs/>
-          <w:color w:val="auto"/>
-        </w:rPr>
-        <w:tab/>
-      </w:r>
-      <w:r>
-        <w:rPr>
-          <w:rFonts w:ascii="Garamond" w:hAnsi="Garamond"/>
-          <w:b/>
-          <w:bCs/>
-          <w:color w:val="auto"/>
-        </w:rPr>
-        <w:tab/>
-      </w:r>
-      <w:r>
-        <w:rPr>
-          <w:rFonts w:ascii="Garamond" w:hAnsi="Garamond"/>
-          <w:b/>
-          <w:bCs/>
-          <w:color w:val="auto"/>
-        </w:rPr>
-        <w:tab/>
-      </w:r>
-      <w:r>
-        <w:rPr>
-          <w:rFonts w:ascii="Garamond" w:hAnsi="Garamond"/>
-          <w:b/>
-          <w:bCs/>
-          <w:color w:val="auto"/>
-        </w:rPr>
-        <w:tab/>
-      </w:r>
-      <w:r>
-        <w:rPr>
-          <w:rFonts w:ascii="Garamond" w:hAnsi="Garamond"/>
-          <w:b/>
-          <w:bCs/>
-          <w:color w:val="auto"/>
-        </w:rPr>
-        <w:tab/>
-      </w:r>
-      <w:r>
-        <w:rPr>
-          <w:rFonts w:ascii="Garamond" w:hAnsi="Garamond"/>
-          <w:b/>
-          <w:bCs/>
-          <w:color w:val="auto"/>
-        </w:rPr>
-        <w:tab/>
-      </w:r>
-      <w:r>
-        <w:rPr>
-          <w:rFonts w:ascii="Garamond" w:hAnsi="Garamond"/>
-          <w:b/>
-          <w:bCs/>
-          <w:color w:val="auto"/>
-        </w:rPr>
-        <w:tab/>
-      </w:r>
-      <w:r>
-        <w:rPr>
-          <w:rFonts w:ascii="Garamond" w:hAnsi="Garamond"/>
-          <w:b/>
-          <w:bCs/>
-          <w:color w:val="auto"/>
-        </w:rPr>
-        <w:t xml:space="preserve">   </w:t>
-      </w:r>
-      <w:r>
-        <w:rPr>
-          <w:rFonts w:ascii="Garamond" w:hAnsi="Garamond"/>
-          <w:b/>
-          <w:bCs/>
-          <w:color w:val="auto"/>
-        </w:rPr>
-        <w:tab/>
-        <w:t xml:space="preserve">       </w:t>
-      </w:r>
-      <w:r>
-        <w:rPr>
-          <w:rFonts w:ascii="Garamond" w:hAnsi="Garamond"/>
-          <w:b/>
-          <w:bCs/>
-          <w:color w:val="auto"/>
-        </w:rPr>
-        <w:t xml:space="preserve">    </w:t>
-      </w:r>
-      <w:r>
-        <w:rPr>
-          <w:rFonts w:ascii="Garamond" w:hAnsi="Garamond"/>
-          <w:b/>
-          <w:bCs/>
-          <w:color w:val="auto"/>
-        </w:rPr>
-        <w:t>May 2020</w:t>
-      </w:r>
-      <w:r>
-        <w:rPr>
-          <w:rFonts w:ascii="Garamond" w:hAnsi="Garamond"/>
-          <w:b/>
-          <w:bCs/>
-          <w:color w:val="auto"/>
-        </w:rPr>
-        <w:t xml:space="preserve"> – </w:t>
-      </w:r>
-      <w:r>
-        <w:rPr>
-          <w:rFonts w:ascii="Garamond" w:hAnsi="Garamond"/>
-          <w:b/>
-          <w:bCs/>
-          <w:color w:val="auto"/>
-        </w:rPr>
-        <w:t>Aug</w:t>
-      </w:r>
-      <w:r>
-        <w:rPr>
-          <w:rFonts w:ascii="Garamond" w:hAnsi="Garamond"/>
-          <w:b/>
-          <w:bCs/>
-          <w:color w:val="auto"/>
-        </w:rPr>
-        <w:t>.</w:t>
-      </w:r>
-      <w:r>
-        <w:rPr>
-          <w:rFonts w:ascii="Garamond" w:hAnsi="Garamond"/>
-          <w:b/>
-          <w:bCs/>
-          <w:color w:val="auto"/>
-        </w:rPr>
-        <w:t xml:space="preserve"> </w:t>
-      </w:r>
-      <w:r>
-        <w:rPr>
-          <w:rFonts w:ascii="Garamond" w:hAnsi="Garamond"/>
-          <w:b/>
-          <w:bCs/>
-          <w:color w:val="auto"/>
-        </w:rPr>
-        <w:t>2020</w:t>
-      </w:r>
-    </w:p>
-    <w:p>
-      <w:pPr>
-        <w:pStyle w:val="Default"/>
-        <w:spacing w:line="252" w:lineRule="auto"/>
-        <w:rPr>
-          <w:rFonts w:ascii="Garamond" w:hAnsi="Garamond"/>
-          <w:bCs/>
-          <w:i/>
-          <w:color w:val="auto"/>
-        </w:rPr>
-      </w:pPr>
-      <w:r>
-        <w:rPr>
-          <w:rFonts w:ascii="Garamond" w:hAnsi="Garamond"/>
-          <w:bCs/>
-          <w:i/>
-          <w:color w:val="auto"/>
-        </w:rPr>
-        <w:t xml:space="preserve">Battery Systems Intern </w:t>
-      </w:r>
-      <w:r>
-        <w:rPr>
-          <w:rFonts w:ascii="Garamond" w:hAnsi="Garamond"/>
-          <w:bCs/>
-          <w:i/>
-          <w:color w:val="auto"/>
-        </w:rPr>
-        <w:tab/>
-      </w:r>
-      <w:r>
-        <w:rPr>
-          <w:rFonts w:ascii="Garamond" w:hAnsi="Garamond"/>
-          <w:bCs/>
-          <w:i/>
-          <w:color w:val="auto"/>
-        </w:rPr>
-        <w:tab/>
-      </w:r>
-      <w:r>
-        <w:rPr>
-          <w:rFonts w:ascii="Garamond" w:hAnsi="Garamond"/>
-          <w:bCs/>
-          <w:i/>
-          <w:color w:val="auto"/>
-        </w:rPr>
-        <w:tab/>
-      </w:r>
-      <w:r>
-        <w:rPr>
-          <w:rFonts w:ascii="Garamond" w:hAnsi="Garamond"/>
-          <w:bCs/>
-          <w:i/>
-          <w:color w:val="auto"/>
-        </w:rPr>
-        <w:tab/>
-      </w:r>
-      <w:r>
-        <w:rPr>
-          <w:rFonts w:ascii="Garamond" w:hAnsi="Garamond"/>
-          <w:bCs/>
-          <w:i/>
-          <w:color w:val="auto"/>
-        </w:rPr>
-        <w:tab/>
-      </w:r>
-      <w:r>
-        <w:rPr>
-          <w:rFonts w:ascii="Garamond" w:hAnsi="Garamond"/>
-          <w:bCs/>
-          <w:i/>
-          <w:color w:val="auto"/>
-        </w:rPr>
-        <w:tab/>
-      </w:r>
-      <w:r>
-        <w:rPr>
-          <w:rFonts w:ascii="Garamond" w:hAnsi="Garamond"/>
-          <w:bCs/>
-          <w:i/>
-          <w:color w:val="auto"/>
-        </w:rPr>
-        <w:tab/>
-      </w:r>
-      <w:r>
-        <w:rPr>
-          <w:rFonts w:ascii="Garamond" w:hAnsi="Garamond"/>
-          <w:bCs/>
-          <w:i/>
-          <w:color w:val="auto"/>
-        </w:rPr>
-        <w:tab/>
-      </w:r>
-      <w:r>
-        <w:rPr>
-          <w:rFonts w:ascii="Garamond" w:hAnsi="Garamond"/>
-          <w:bCs/>
-          <w:i/>
-          <w:color w:val="auto"/>
-        </w:rPr>
-        <w:tab/>
-      </w:r>
-      <w:r>
-        <w:rPr>
-          <w:rFonts w:ascii="Garamond" w:hAnsi="Garamond"/>
-          <w:bCs/>
-          <w:i/>
-          <w:color w:val="auto"/>
-        </w:rPr>
-        <w:tab/>
-      </w:r>
-      <w:r>
-        <w:rPr>
-          <w:rFonts w:ascii="Garamond" w:hAnsi="Garamond"/>
-          <w:bCs/>
-          <w:i/>
-          <w:color w:val="auto"/>
-        </w:rPr>
-        <w:tab/>
-      </w:r>
-      <w:r>
-        <w:rPr>
-          <w:rFonts w:ascii="Garamond" w:hAnsi="Garamond"/>
-          <w:bCs/>
-          <w:i/>
-          <w:color w:val="auto"/>
-        </w:rPr>
-        <w:t xml:space="preserve">    Kitchener</w:t>
-      </w:r>
-      <w:r>
-        <w:rPr>
-          <w:rFonts w:ascii="Garamond" w:hAnsi="Garamond"/>
-          <w:bCs/>
-          <w:i/>
-          <w:color w:val="auto"/>
-        </w:rPr>
-        <w:t xml:space="preserve">, </w:t>
-      </w:r>
-      <w:r>
-        <w:rPr>
-          <w:rFonts w:ascii="Garamond" w:hAnsi="Garamond"/>
-          <w:bCs/>
-          <w:i/>
-          <w:color w:val="auto"/>
-        </w:rPr>
-        <w:t>ON</w:t>
+        <w:t>simulation</w:t>
+      </w:r>
+      <w:r>
+        <w:rPr>
+          <w:rFonts w:ascii="Garamond" w:hAnsi="Garamond"/>
+          <w:bCs/>
+          <w:color w:val="auto"/>
+        </w:rPr>
+        <w:t>s from the ground-up</w:t>
+      </w:r>
+      <w:r>
+        <w:rPr>
+          <w:rFonts w:ascii="Garamond" w:hAnsi="Garamond"/>
+          <w:bCs/>
+          <w:color w:val="auto"/>
+        </w:rPr>
+        <w:t xml:space="preserve"> to determine energy efficiency under various</w:t>
+      </w:r>
+      <w:r>
+        <w:rPr>
+          <w:rFonts w:ascii="Garamond" w:hAnsi="Garamond"/>
+          <w:bCs/>
+          <w:color w:val="auto"/>
+        </w:rPr>
+        <w:t xml:space="preserve"> pack configurations</w:t>
+      </w:r>
+      <w:r>
+        <w:rPr>
+          <w:rFonts w:ascii="Garamond" w:hAnsi="Garamond"/>
+          <w:bCs/>
+          <w:color w:val="auto"/>
+        </w:rPr>
+        <w:t xml:space="preserve"> using </w:t>
+      </w:r>
+      <w:r>
+        <w:rPr>
+          <w:rFonts w:ascii="Garamond" w:hAnsi="Garamond"/>
+          <w:bCs/>
+          <w:color w:val="auto"/>
+        </w:rPr>
+        <w:t>MATLAB’s</w:t>
+      </w:r>
+      <w:r>
+        <w:rPr>
+          <w:rFonts w:ascii="Garamond" w:hAnsi="Garamond"/>
+          <w:bCs/>
+          <w:color w:val="auto"/>
+        </w:rPr>
+        <w:t xml:space="preserve"> Simscape Electrical toolbox.</w:t>
       </w:r>
     </w:p>
     <w:p>
@@ -1451,93 +1743,6 @@
           <w:bCs/>
           <w:color w:val="auto"/>
         </w:rPr>
-        <w:t>Developed pack model and charging</w:t>
-      </w:r>
-      <w:r>
-        <w:rPr>
-          <w:rFonts w:ascii="Garamond" w:hAnsi="Garamond"/>
-          <w:bCs/>
-          <w:color w:val="auto"/>
-        </w:rPr>
-        <w:t xml:space="preserve"> </w:t>
-      </w:r>
-      <w:r>
-        <w:rPr>
-          <w:rFonts w:ascii="Garamond" w:hAnsi="Garamond"/>
-          <w:bCs/>
-          <w:color w:val="auto"/>
-        </w:rPr>
-        <w:t>simulation</w:t>
-      </w:r>
-      <w:r>
-        <w:rPr>
-          <w:rFonts w:ascii="Garamond" w:hAnsi="Garamond"/>
-          <w:bCs/>
-          <w:color w:val="auto"/>
-        </w:rPr>
-        <w:t>s from the ground-up</w:t>
-      </w:r>
-      <w:r>
-        <w:rPr>
-          <w:rFonts w:ascii="Garamond" w:hAnsi="Garamond"/>
-          <w:bCs/>
-          <w:color w:val="auto"/>
-        </w:rPr>
-        <w:t xml:space="preserve"> to determine energy efficiency under various</w:t>
-      </w:r>
-      <w:r>
-        <w:rPr>
-          <w:rFonts w:ascii="Garamond" w:hAnsi="Garamond"/>
-          <w:bCs/>
-          <w:color w:val="auto"/>
-        </w:rPr>
-        <w:t xml:space="preserve"> pack configurations</w:t>
-      </w:r>
-      <w:r>
-        <w:rPr>
-          <w:rFonts w:ascii="Garamond" w:hAnsi="Garamond"/>
-          <w:bCs/>
-          <w:color w:val="auto"/>
-        </w:rPr>
-        <w:t xml:space="preserve"> using </w:t>
-      </w:r>
-      <w:r>
-        <w:rPr>
-          <w:rFonts w:ascii="Garamond" w:hAnsi="Garamond"/>
-          <w:bCs/>
-          <w:color w:val="auto"/>
-        </w:rPr>
-        <w:t>MATLAB’s</w:t>
-      </w:r>
-      <w:r>
-        <w:rPr>
-          <w:rFonts w:ascii="Garamond" w:hAnsi="Garamond"/>
-          <w:bCs/>
-          <w:color w:val="auto"/>
-        </w:rPr>
-        <w:t xml:space="preserve"> Simscape Electrical toolbox.</w:t>
-      </w:r>
-    </w:p>
-    <w:p>
-      <w:pPr>
-        <w:pStyle w:val="Default"/>
-        <w:numPr>
-          <w:ilvl w:val="0"/>
-          <w:numId w:val="13"/>
-        </w:numPr>
-        <w:spacing w:line="252" w:lineRule="auto"/>
-        <w:rPr>
-          <w:rFonts w:ascii="Garamond" w:hAnsi="Garamond"/>
-          <w:bCs/>
-          <w:color w:val="auto"/>
-        </w:rPr>
-      </w:pPr>
-      <w:r>
-        <w:rPr>
-          <w:rFonts w:ascii="Garamond" w:hAnsi="Garamond"/>
-          <w:bCs/>
-          <w:color w:val="auto"/>
-        </w:rPr>
         <w:t>Re-designed battery pack frame for startup’s minimum viable prototype project using Onshape.</w:t>
       </w:r>
     </w:p>
@@ -2416,7 +2621,21 @@
           <w:rFonts w:ascii="Garamond" w:hAnsi="Garamond"/>
           <w:color w:val="auto"/>
         </w:rPr>
-        <w:t>Thesis: An Automated Testing Framework for Sensor Fusion Algorithm Development</w:t>
+        <w:t xml:space="preserve">Thesis: An Automated Testing Framework for </w:t>
+      </w:r>
+      <w:r>
+        <w:rPr>
+          <w:rFonts w:ascii="Garamond" w:hAnsi="Garamond"/>
+          <w:color w:val="auto"/>
+        </w:rPr>
+        <w:t>Perception</w:t>
+      </w:r>
+      <w:r>
+        <w:rPr>
+          <w:rFonts w:ascii="Garamond" w:hAnsi="Garamond"/>
+          <w:color w:val="auto"/>
+        </w:rPr>
+        <w:t xml:space="preserve"> Algorithm Development</w:t>
       </w:r>
     </w:p>
     <w:p>
@@ -2439,136 +2658,77 @@
         </w:rPr>
         <w:t>Engineering Dean’s Entrance Award (85%+ admission average)</w:t>
       </w:r>
+      <w:r>
+        <w:rPr>
+          <w:rFonts w:ascii="Garamond" w:hAnsi="Garamond"/>
+          <w:b/>
+          <w:bCs/>
+          <w:color w:val="auto"/>
+        </w:rPr>
+        <w:tab/>
+      </w:r>
+      <w:r>
+        <w:rPr>
+          <w:rFonts w:ascii="Garamond" w:hAnsi="Garamond"/>
+          <w:b/>
+          <w:bCs/>
+          <w:color w:val="auto"/>
+        </w:rPr>
+        <w:tab/>
+      </w:r>
+      <w:r>
+        <w:rPr>
+          <w:rFonts w:ascii="Garamond" w:hAnsi="Garamond"/>
+          <w:b/>
+          <w:bCs/>
+          <w:color w:val="auto"/>
+        </w:rPr>
+        <w:tab/>
+        <w:t xml:space="preserve">                     </w:t>
+      </w:r>
+      <w:r>
+        <w:rPr>
+          <w:rFonts w:ascii="Garamond" w:hAnsi="Garamond"/>
+          <w:b/>
+          <w:bCs/>
+          <w:color w:val="auto"/>
+        </w:rPr>
+        <w:tab/>
+        <w:t xml:space="preserve">        </w:t>
+      </w:r>
+      <w:r>
+        <w:rPr>
+          <w:rFonts w:ascii="Garamond" w:hAnsi="Garamond"/>
+          <w:b/>
+          <w:bCs/>
+          <w:color w:val="auto"/>
+        </w:rPr>
+        <w:tab/>
+      </w:r>
+      <w:r>
+        <w:rPr>
+          <w:rFonts w:ascii="Garamond" w:hAnsi="Garamond"/>
+          <w:b/>
+          <w:bCs/>
+          <w:color w:val="auto"/>
+        </w:rPr>
+        <w:tab/>
+        <w:t xml:space="preserve">      </w:t>
+      </w:r>
+      <w:r>
+        <w:rPr>
+          <w:rFonts w:ascii="Garamond" w:hAnsi="Garamond"/>
+          <w:b/>
+          <w:bCs/>
+          <w:color w:val="auto"/>
+        </w:rPr>
+        <w:t xml:space="preserve">      </w:t>
+      </w:r>
     </w:p>
     <w:p>
       <w:pPr>
         <w:pStyle w:val="Default"/>
-        <w:spacing w:line="252" w:lineRule="auto"/>
-        <w:rPr>
-          <w:rFonts w:ascii="Garamond" w:hAnsi="Garamond"/>
-          <w:color w:val="auto"/>
-        </w:rPr>
-      </w:pPr>
-    </w:p>
-    <w:p>
-      <w:pPr>
-        <w:pStyle w:val="Default"/>
-        <w:spacing w:line="252" w:lineRule="auto"/>
-        <w:rPr>
-          <w:rFonts w:ascii="Garamond" w:hAnsi="Garamond"/>
-          <w:b/>
-          <w:bCs/>
-          <w:color w:val="auto"/>
-        </w:rPr>
-      </w:pPr>
-      <w:r>
-        <w:rPr>
-          <w:rFonts w:ascii="Garamond" w:hAnsi="Garamond"/>
-          <w:b/>
-          <w:bCs/>
-          <w:color w:val="auto"/>
-        </w:rPr>
-        <w:t xml:space="preserve">University </w:t>
-      </w:r>
-      <w:r>
-        <w:rPr>
-          <w:rFonts w:ascii="Garamond" w:hAnsi="Garamond"/>
-          <w:b/>
-          <w:bCs/>
-          <w:color w:val="auto"/>
-        </w:rPr>
-        <w:t>of Waterloo</w:t>
-      </w:r>
-      <w:r>
-        <w:rPr>
-          <w:rFonts w:ascii="Garamond" w:hAnsi="Garamond"/>
-          <w:b/>
-          <w:bCs/>
-          <w:color w:val="auto"/>
-        </w:rPr>
-        <w:tab/>
-      </w:r>
-      <w:r>
-        <w:rPr>
-          <w:rFonts w:ascii="Garamond" w:hAnsi="Garamond"/>
-          <w:b/>
-          <w:bCs/>
-          <w:color w:val="auto"/>
-        </w:rPr>
-        <w:tab/>
-      </w:r>
-      <w:r>
-        <w:rPr>
-          <w:rFonts w:ascii="Garamond" w:hAnsi="Garamond"/>
-          <w:b/>
-          <w:bCs/>
-          <w:color w:val="auto"/>
-        </w:rPr>
-        <w:tab/>
-      </w:r>
-      <w:r>
-        <w:rPr>
-          <w:rFonts w:ascii="Garamond" w:hAnsi="Garamond"/>
-          <w:b/>
-          <w:bCs/>
-          <w:color w:val="auto"/>
-        </w:rPr>
-        <w:tab/>
-        <w:t xml:space="preserve">                     </w:t>
-      </w:r>
-      <w:r>
-        <w:rPr>
-          <w:rFonts w:ascii="Garamond" w:hAnsi="Garamond"/>
-          <w:b/>
-          <w:bCs/>
-          <w:color w:val="auto"/>
-        </w:rPr>
-        <w:tab/>
-        <w:t xml:space="preserve">        </w:t>
-      </w:r>
-      <w:r>
-        <w:rPr>
-          <w:rFonts w:ascii="Garamond" w:hAnsi="Garamond"/>
-          <w:b/>
-          <w:bCs/>
-          <w:color w:val="auto"/>
-        </w:rPr>
-        <w:tab/>
-      </w:r>
-      <w:r>
-        <w:rPr>
-          <w:rFonts w:ascii="Garamond" w:hAnsi="Garamond"/>
-          <w:b/>
-          <w:bCs/>
-          <w:color w:val="auto"/>
-        </w:rPr>
-        <w:tab/>
-        <w:t xml:space="preserve">      </w:t>
-      </w:r>
-      <w:r>
-        <w:rPr>
-          <w:rFonts w:ascii="Garamond" w:hAnsi="Garamond"/>
-          <w:b/>
-          <w:bCs/>
-          <w:color w:val="auto"/>
-        </w:rPr>
-        <w:tab/>
-      </w:r>
-      <w:r>
-        <w:rPr>
-          <w:rFonts w:ascii="Garamond" w:hAnsi="Garamond"/>
-          <w:b/>
-          <w:bCs/>
-          <w:color w:val="auto"/>
-        </w:rPr>
-        <w:tab/>
-        <w:t xml:space="preserve">      </w:t>
-      </w:r>
-    </w:p>
-    <w:p>
-      <w:pPr>
-        <w:pStyle w:val="Default"/>
-        <w:spacing w:line="252" w:lineRule="auto"/>
+        <w:spacing w:before="120" w:line="252" w:lineRule="auto"/>
         <w:rPr>
           <w:rFonts w:ascii="Garamond" w:hAnsi="Garamond"/>
           <w:i/>
@@ -2721,17 +2881,6 @@
     <w:p>
       <w:pPr>
         <w:pStyle w:val="Default"/>
-        <w:spacing w:line="252" w:lineRule="auto"/>
-        <w:rPr>
-          <w:rFonts w:ascii="Garamond" w:hAnsi="Garamond"/>
-          <w:color w:val="auto"/>
-          <w:sz w:val="20"/>
-        </w:rPr>
-      </w:pPr>
-    </w:p>
-    <w:p>
-      <w:pPr>
-        <w:pStyle w:val="Default"/>
         <w:pBdr>
           <w:bottom w:val="single" w:sz="6" w:space="1" w:color="auto"/>
         </w:pBdr>
@@ -2750,167 +2899,7 @@
           <w:bCs/>
           <w:color w:val="auto"/>
         </w:rPr>
-        <w:t>SKILLS &amp; INTERESTS</w:t>
-      </w:r>
-    </w:p>
-    <w:p>
-      <w:pPr>
-        <w:pStyle w:val="Default"/>
-        <w:spacing w:line="252" w:lineRule="auto"/>
-        <w:rPr>
-          <w:rFonts w:ascii="Garamond" w:hAnsi="Garamond"/>
-          <w:color w:val="auto"/>
-          <w:sz w:val="12"/>
-          <w:szCs w:val="12"/>
-          <w:u w:val="single"/>
-        </w:rPr>
-      </w:pPr>
-    </w:p>
-    <w:p>
-      <w:pPr>
-        <w:pStyle w:val="Default"/>
-        <w:numPr>
-          <w:ilvl w:val="0"/>
-          <w:numId w:val="7"/>
-        </w:numPr>
-        <w:spacing w:after="3" w:line="252" w:lineRule="auto"/>
-        <w:rPr>
-          <w:rFonts w:ascii="Garamond" w:hAnsi="Garamond"/>
-          <w:color w:val="auto"/>
-        </w:rPr>
-      </w:pPr>
-      <w:r>
-        <w:rPr>
-          <w:rFonts w:ascii="Garamond" w:hAnsi="Garamond"/>
-          <w:b/>
-          <w:bCs/>
-          <w:color w:val="auto"/>
-        </w:rPr>
-        <w:t>Skills</w:t>
-      </w:r>
-      <w:r>
-        <w:rPr>
-          <w:rFonts w:ascii="Garamond" w:hAnsi="Garamond"/>
-          <w:b/>
-          <w:bCs/>
-          <w:color w:val="auto"/>
-        </w:rPr>
-        <w:t>:</w:t>
-      </w:r>
-      <w:r>
-        <w:rPr>
-          <w:rFonts w:ascii="Garamond" w:hAnsi="Garamond"/>
-          <w:b/>
-          <w:bCs/>
-          <w:color w:val="auto"/>
-        </w:rPr>
-        <w:t xml:space="preserve"> </w:t>
-      </w:r>
-      <w:r>
-        <w:rPr>
-          <w:rFonts w:ascii="Garamond" w:hAnsi="Garamond"/>
-          <w:color w:val="auto"/>
-        </w:rPr>
-        <w:t>programming (C++, Python, MATLAB),</w:t>
-      </w:r>
-      <w:r>
-        <w:rPr>
-          <w:rFonts w:ascii="Garamond" w:hAnsi="Garamond"/>
-          <w:color w:val="auto"/>
-        </w:rPr>
-        <w:t xml:space="preserve"> vehicle testing and interfacing (dSPACE ControlDesk, Vector C</w:t>
-      </w:r>
-      <w:r>
-        <w:rPr>
-          <w:rFonts w:ascii="Garamond" w:hAnsi="Garamond"/>
-          <w:color w:val="auto"/>
-        </w:rPr>
-        <w:t>AN</w:t>
-      </w:r>
-      <w:r>
-        <w:rPr>
-          <w:rFonts w:ascii="Garamond" w:hAnsi="Garamond"/>
-          <w:color w:val="auto"/>
-        </w:rPr>
-        <w:t>al</w:t>
-      </w:r>
-      <w:r>
-        <w:rPr>
-          <w:rFonts w:ascii="Garamond" w:hAnsi="Garamond"/>
-          <w:color w:val="auto"/>
-        </w:rPr>
-        <w:t>y</w:t>
-      </w:r>
-      <w:r>
-        <w:rPr>
-          <w:rFonts w:ascii="Garamond" w:hAnsi="Garamond"/>
-          <w:color w:val="auto"/>
-        </w:rPr>
-        <w:t>zer)</w:t>
-      </w:r>
-      <w:r>
-        <w:rPr>
-          <w:rFonts w:ascii="Garamond" w:hAnsi="Garamond"/>
-          <w:color w:val="auto"/>
-        </w:rPr>
-        <w:t xml:space="preserve">, </w:t>
-      </w:r>
-      <w:r>
-        <w:rPr>
-          <w:rFonts w:ascii="Garamond" w:hAnsi="Garamond"/>
-          <w:color w:val="auto"/>
-        </w:rPr>
-        <w:t>simulation (CARLA, Driving Scenario Designer)</w:t>
-      </w:r>
-      <w:r>
-        <w:rPr>
-          <w:rFonts w:ascii="Garamond" w:hAnsi="Garamond"/>
-          <w:color w:val="auto"/>
-        </w:rPr>
-        <w:t>,</w:t>
-      </w:r>
-      <w:r>
-        <w:rPr>
-          <w:rFonts w:ascii="Garamond" w:hAnsi="Garamond"/>
-          <w:color w:val="auto"/>
-        </w:rPr>
-        <w:t xml:space="preserve"> </w:t>
-      </w:r>
-      <w:r>
-        <w:rPr>
-          <w:rFonts w:ascii="Garamond" w:hAnsi="Garamond"/>
-          <w:color w:val="auto"/>
-        </w:rPr>
-        <w:t>sensor integration/calibration</w:t>
-      </w:r>
-      <w:r>
-        <w:rPr>
-          <w:rFonts w:ascii="Garamond" w:hAnsi="Garamond"/>
-          <w:color w:val="auto"/>
-        </w:rPr>
-        <w:t xml:space="preserve"> (radar, lidar, camera)</w:t>
-      </w:r>
-      <w:r>
-        <w:rPr>
-          <w:rFonts w:ascii="Garamond" w:hAnsi="Garamond"/>
-          <w:color w:val="auto"/>
-        </w:rPr>
-        <w:t>,</w:t>
-      </w:r>
-      <w:r>
-        <w:rPr>
-          <w:rFonts w:ascii="Garamond" w:hAnsi="Garamond"/>
-          <w:color w:val="auto"/>
-        </w:rPr>
-        <w:t xml:space="preserve"> electrical debugging, project management, </w:t>
-      </w:r>
-      <w:r>
-        <w:rPr>
-          <w:rFonts w:ascii="Garamond" w:hAnsi="Garamond"/>
-          <w:bCs/>
-          <w:color w:val="auto"/>
-        </w:rPr>
-        <w:t>agile methodologies</w:t>
+        <w:t>INTERESTS</w:t>
       </w:r>
     </w:p>
     <w:p>
@@ -2929,33 +2918,6 @@
       <w:r>
         <w:rPr>
           <w:rFonts w:ascii="Garamond" w:hAnsi="Garamond"/>
-          <w:b/>
-          <w:bCs/>
-          <w:color w:val="auto"/>
-        </w:rPr>
-        <w:t>Interests</w:t>
-      </w:r>
-      <w:r>
-        <w:rPr>
-          <w:rFonts w:ascii="Garamond" w:hAnsi="Garamond"/>
-          <w:b/>
-          <w:bCs/>
-          <w:color w:val="auto"/>
-        </w:rPr>
-        <w:t>:</w:t>
-      </w:r>
-      <w:r>
-        <w:rPr>
-          <w:rFonts w:ascii="Garamond" w:hAnsi="Garamond"/>
-          <w:bCs/>
-          <w:color w:val="auto"/>
-          <w:szCs w:val="20"/>
-        </w:rPr>
-        <w:t xml:space="preserve"> </w:t>
-      </w:r>
-      <w:r>
-        <w:rPr>
-          <w:rFonts w:ascii="Garamond" w:hAnsi="Garamond"/>
           <w:color w:val="auto"/>
         </w:rPr>
         <w:t xml:space="preserve">physical fitness, kickboxing, hiking, (trying to) cook, watching The Office on Netflix </w:t>
@@ -2977,9 +2939,10 @@
     </w:p>
     <w:sectPr>
       <w:pgSz w:w="12240" w:h="15840"/>
-      <w:pgMar w:top="630" w:right="720" w:bottom="414" w:left="720" w:header="720" w:footer="342" w:gutter="0"/>
+      <w:pgMar w:top="630" w:right="720" w:bottom="414" w:left="720" w:header="283" w:footer="283" w:gutter="0"/>
       <w:cols w:space="720"/>
       <w:noEndnote/>
+      <w:docGrid w:linePitch="326"/>
     </w:sectPr>
   </w:body>
 </w:document>
@@ -3932,6 +3895,119 @@
     </w:lvl>
   </w:abstractNum>
   <w:abstractNum w:abstractNumId="8" w15:restartNumberingAfterBreak="0">
+    <w:nsid w:val="2B662BD3"/>
+    <w:multiLevelType w:val="hybridMultilevel"/>
+    <w:tmpl w:val="06A8CB36"/>
+    <w:lvl w:ilvl="0" w:tplc="04090005">
+      <w:start w:val="1"/>
+      <w:numFmt w:val="bullet"/>
+      <w:lvlText w:val=""/>
+      <w:lvlJc w:val="left"/>
+      <w:pPr>
+        <w:ind w:left="360" w:hanging="360"/>
+      </w:pPr>
+      <w:rPr>
+        <w:rFonts w:ascii="Wingdings" w:hAnsi="Wingdings" w:hint="default"/>
+      </w:rPr>
+    </w:lvl>
+    <w:lvl w:ilvl="1" w:tplc="10090003" w:tentative="1">
+      <w:start w:val="1"/>
+      <w:numFmt w:val="bullet"/>
+      <w:lvlText w:val="o"/>
+      <w:lvlJc w:val="left"/>
+      <w:pPr>
+        <w:ind w:left="1080" w:hanging="360"/>
+      </w:pPr>
+      <w:rPr>
+        <w:rFonts w:ascii="Courier New" w:hAnsi="Courier New" w:cs="Courier New" w:hint="default"/>
+      </w:rPr>
+    </w:lvl>
+    <w:lvl w:ilvl="2" w:tplc="10090005" w:tentative="1">
+      <w:start w:val="1"/>
+      <w:numFmt w:val="bullet"/>
+      <w:lvlText w:val=""/>
+      <w:lvlJc w:val="left"/>
+      <w:pPr>
+        <w:ind w:left="1800" w:hanging="360"/>
+      </w:pPr>
+      <w:rPr>
+        <w:rFonts w:ascii="Wingdings" w:hAnsi="Wingdings" w:hint="default"/>
+      </w:rPr>
+    </w:lvl>
+    <w:lvl w:ilvl="3" w:tplc="10090001" w:tentative="1">
+      <w:start w:val="1"/>
+      <w:numFmt w:val="bullet"/>
+      <w:lvlText w:val=""/>
+      <w:lvlJc w:val="left"/>
+      <w:pPr>
+        <w:ind w:left="2520" w:hanging="360"/>
+      </w:pPr>
+      <w:rPr>
+        <w:rFonts w:ascii="Symbol" w:hAnsi="Symbol" w:hint="default"/>
+      </w:rPr>
+    </w:lvl>
+    <w:lvl w:ilvl="4" w:tplc="10090003" w:tentative="1">
+      <w:start w:val="1"/>
+      <w:numFmt w:val="bullet"/>
+      <w:lvlText w:val="o"/>
+      <w:lvlJc w:val="left"/>
+      <w:pPr>
+        <w:ind w:left="3240" w:hanging="360"/>
+      </w:pPr>
+      <w:rPr>
+        <w:rFonts w:ascii="Courier New" w:hAnsi="Courier New" w:cs="Courier New" w:hint="default"/>
+      </w:rPr>
+    </w:lvl>
+    <w:lvl w:ilvl="5" w:tplc="10090005" w:tentative="1">
+      <w:start w:val="1"/>
+      <w:numFmt w:val="bullet"/>
+      <w:lvlText w:val=""/>
+      <w:lvlJc w:val="left"/>
+      <w:pPr>
+        <w:ind w:left="3960" w:hanging="360"/>
+      </w:pPr>
+      <w:rPr>
+        <w:rFonts w:ascii="Wingdings" w:hAnsi="Wingdings" w:hint="default"/>
+      </w:rPr>
+    </w:lvl>
+    <w:lvl w:ilvl="6" w:tplc="10090001" w:tentative="1">
+      <w:start w:val="1"/>
+      <w:numFmt w:val="bullet"/>
+      <w:lvlText w:val=""/>
+      <w:lvlJc w:val="left"/>
+      <w:pPr>
+        <w:ind w:left="4680" w:hanging="360"/>
+      </w:pPr>
+      <w:rPr>
+        <w:rFonts w:ascii="Symbol" w:hAnsi="Symbol" w:hint="default"/>
+      </w:rPr>
+    </w:lvl>
+    <w:lvl w:ilvl="7" w:tplc="10090003" w:tentative="1">
+      <w:start w:val="1"/>
+      <w:numFmt w:val="bullet"/>
+      <w:lvlText w:val="o"/>
+      <w:lvlJc w:val="left"/>
+      <w:pPr>
+        <w:ind w:left="5400" w:hanging="360"/>
+      </w:pPr>
+      <w:rPr>
+        <w:rFonts w:ascii="Courier New" w:hAnsi="Courier New" w:cs="Courier New" w:hint="default"/>
+      </w:rPr>
+    </w:lvl>
+    <w:lvl w:ilvl="8" w:tplc="10090005" w:tentative="1">
+      <w:start w:val="1"/>
+      <w:numFmt w:val="bullet"/>
+      <w:lvlText w:val=""/>
+      <w:lvlJc w:val="left"/>
+      <w:pPr>
+        <w:ind w:left="6120" w:hanging="360"/>
+      </w:pPr>
+      <w:rPr>
+        <w:rFonts w:ascii="Wingdings" w:hAnsi="Wingdings" w:hint="default"/>
+      </w:rPr>
+    </w:lvl>
+  </w:abstractNum>
+  <w:abstractNum w:abstractNumId="9" w15:restartNumberingAfterBreak="0">
     <w:nsid w:val="308F1A09"/>
     <w:multiLevelType w:val="hybridMultilevel"/>
     <w:tmpl w:val="CBFC2DBC"/>
@@ -4044,7 +4120,7 @@
       </w:rPr>
     </w:lvl>
   </w:abstractNum>
-  <w:abstractNum w:abstractNumId="9" w15:restartNumberingAfterBreak="0">
+  <w:abstractNum w:abstractNumId="10" w15:restartNumberingAfterBreak="0">
     <w:nsid w:val="3FEE5AED"/>
     <w:multiLevelType w:val="hybridMultilevel"/>
     <w:tmpl w:val="F192217E"/>
@@ -4157,7 +4233,7 @@
       </w:rPr>
     </w:lvl>
   </w:abstractNum>
-  <w:abstractNum w:abstractNumId="10" w15:restartNumberingAfterBreak="0">
+  <w:abstractNum w:abstractNumId="11" w15:restartNumberingAfterBreak="0">
     <w:nsid w:val="40303FEF"/>
     <w:multiLevelType w:val="hybridMultilevel"/>
     <w:tmpl w:val="3E42D6B4"/>
@@ -4269,7 +4345,7 @@
       </w:rPr>
     </w:lvl>
   </w:abstractNum>
-  <w:abstractNum w:abstractNumId="11" w15:restartNumberingAfterBreak="0">
+  <w:abstractNum w:abstractNumId="12" w15:restartNumberingAfterBreak="0">
     <w:nsid w:val="568567E3"/>
     <w:multiLevelType w:val="hybridMultilevel"/>
     <w:tmpl w:val="56BAA7FA"/>
@@ -4382,7 +4458,7 @@
       </w:rPr>
     </w:lvl>
   </w:abstractNum>
-  <w:abstractNum w:abstractNumId="12" w15:restartNumberingAfterBreak="0">
+  <w:abstractNum w:abstractNumId="13" w15:restartNumberingAfterBreak="0">
     <w:nsid w:val="58061B6C"/>
     <w:multiLevelType w:val="hybridMultilevel"/>
     <w:tmpl w:val="4EB29636"/>
@@ -4495,7 +4571,7 @@
       </w:rPr>
     </w:lvl>
   </w:abstractNum>
-  <w:abstractNum w:abstractNumId="13" w15:restartNumberingAfterBreak="0">
+  <w:abstractNum w:abstractNumId="14" w15:restartNumberingAfterBreak="0">
     <w:nsid w:val="5F8E0D82"/>
     <w:multiLevelType w:val="hybridMultilevel"/>
     <w:tmpl w:val="DB1EB92A"/>
@@ -4608,7 +4684,7 @@
       </w:rPr>
     </w:lvl>
   </w:abstractNum>
-  <w:abstractNum w:abstractNumId="14" w15:restartNumberingAfterBreak="0">
+  <w:abstractNum w:abstractNumId="15" w15:restartNumberingAfterBreak="0">
     <w:nsid w:val="60EC7EEA"/>
     <w:multiLevelType w:val="hybridMultilevel"/>
     <w:tmpl w:val="5E56862A"/>
@@ -4721,7 +4797,7 @@
       </w:rPr>
     </w:lvl>
   </w:abstractNum>
-  <w:abstractNum w:abstractNumId="15" w15:restartNumberingAfterBreak="0">
+  <w:abstractNum w:abstractNumId="16" w15:restartNumberingAfterBreak="0">
     <w:nsid w:val="6FFA22F6"/>
     <w:multiLevelType w:val="multilevel"/>
     <w:tmpl w:val="EBACB3F4"/>
@@ -4834,7 +4910,7 @@
       </w:rPr>
     </w:lvl>
   </w:abstractNum>
-  <w:abstractNum w:abstractNumId="16" w15:restartNumberingAfterBreak="0">
+  <w:abstractNum w:abstractNumId="17" w15:restartNumberingAfterBreak="0">
     <w:nsid w:val="712E3FC5"/>
     <w:multiLevelType w:val="hybridMultilevel"/>
     <w:tmpl w:val="74043FCC"/>
@@ -4947,7 +5023,7 @@
       </w:rPr>
     </w:lvl>
   </w:abstractNum>
-  <w:abstractNum w:abstractNumId="17" w15:restartNumberingAfterBreak="0">
+  <w:abstractNum w:abstractNumId="18" w15:restartNumberingAfterBreak="0">
     <w:nsid w:val="728A5CAB"/>
     <w:multiLevelType w:val="hybridMultilevel"/>
     <w:tmpl w:val="92BEE96A"/>
@@ -5060,7 +5136,7 @@
       </w:rPr>
     </w:lvl>
   </w:abstractNum>
-  <w:abstractNum w:abstractNumId="18" w15:restartNumberingAfterBreak="0">
+  <w:abstractNum w:abstractNumId="19" w15:restartNumberingAfterBreak="0">
     <w:nsid w:val="738F1137"/>
     <w:multiLevelType w:val="hybridMultilevel"/>
     <w:tmpl w:val="45625344"/>
@@ -5174,40 +5250,40 @@
     </w:lvl>
   </w:abstractNum>
   <w:num w:numId="1" w16cid:durableId="136535289">
-    <w:abstractNumId w:val="9"/>
+    <w:abstractNumId w:val="10"/>
   </w:num>
   <w:num w:numId="2" w16cid:durableId="773599042">
-    <w:abstractNumId w:val="14"/>
+    <w:abstractNumId w:val="15"/>
   </w:num>
   <w:num w:numId="3" w16cid:durableId="1121075277">
+    <w:abstractNumId w:val="13"/>
+  </w:num>
+  <w:num w:numId="4" w16cid:durableId="1921672317">
     <w:abstractNumId w:val="12"/>
   </w:num>
-  <w:num w:numId="4" w16cid:durableId="1921672317">
-    <w:abstractNumId w:val="11"/>
-  </w:num>
   <w:num w:numId="5" w16cid:durableId="1110442028">
-    <w:abstractNumId w:val="18"/>
+    <w:abstractNumId w:val="19"/>
   </w:num>
   <w:num w:numId="6" w16cid:durableId="727338790">
     <w:abstractNumId w:val="2"/>
   </w:num>
   <w:num w:numId="7" w16cid:durableId="2142729663">
-    <w:abstractNumId w:val="8"/>
+    <w:abstractNumId w:val="9"/>
   </w:num>
   <w:num w:numId="8" w16cid:durableId="1849903283">
     <w:abstractNumId w:val="7"/>
   </w:num>
   <w:num w:numId="9" w16cid:durableId="1097748916">
-    <w:abstractNumId w:val="15"/>
+    <w:abstractNumId w:val="16"/>
   </w:num>
   <w:num w:numId="10" w16cid:durableId="337076279">
-    <w:abstractNumId w:val="17"/>
+    <w:abstractNumId w:val="18"/>
   </w:num>
   <w:num w:numId="11" w16cid:durableId="1548486411">
     <w:abstractNumId w:val="0"/>
   </w:num>
   <w:num w:numId="12" w16cid:durableId="509835729">
-    <w:abstractNumId w:val="13"/>
+    <w:abstractNumId w:val="14"/>
   </w:num>
   <w:num w:numId="13" w16cid:durableId="2141802782">
     <w:abstractNumId w:val="5"/>
@@ -5219,16 +5295,19 @@
     <w:abstractNumId w:val="3"/>
   </w:num>
   <w:num w:numId="16" w16cid:durableId="171725662">
-    <w:abstractNumId w:val="16"/>
+    <w:abstractNumId w:val="17"/>
   </w:num>
   <w:num w:numId="17" w16cid:durableId="2017919187">
-    <w:abstractNumId w:val="10"/>
+    <w:abstractNumId w:val="11"/>
   </w:num>
   <w:num w:numId="18" w16cid:durableId="379716398">
     <w:abstractNumId w:val="6"/>
   </w:num>
   <w:num w:numId="19" w16cid:durableId="269703979">
     <w:abstractNumId w:val="1"/>
+  </w:num>
+  <w:num w:numId="20" w16cid:durableId="1723364337">
+    <w:abstractNumId w:val="8"/>
   </w:num>
 </w:numbering>
 </file>
@@ -5753,6 +5832,22 @@
       <w:u w:val="single"/>
     </w:rPr>
   </w:style>
+  <w:style w:type="table" w:styleId="TableGrid">
+    <w:name w:val="Table Grid"/>
+    <w:basedOn w:val="TableNormal"/>
+    <w:uiPriority w:val="59"/>
+    <w:rsid w:val="00B80B6C"/>
+    <w:tblPr>
+      <w:tblBorders>
+        <w:top w:val="single" w:sz="4" w:space="0" w:color="auto"/>
+        <w:left w:val="single" w:sz="4" w:space="0" w:color="auto"/>
+        <w:bottom w:val="single" w:sz="4" w:space="0" w:color="auto"/>
+        <w:right w:val="single" w:sz="4" w:space="0" w:color="auto"/>
+        <w:insideH w:val="single" w:sz="4" w:space="0" w:color="auto"/>
+        <w:insideV w:val="single" w:sz="4" w:space="0" w:color="auto"/>
+      </w:tblBorders>
+    </w:tblPr>
+  </w:style>
 </w:styles>
 </file>
 

</xml_diff>

<commit_message>
Added electrical debugging to list of skills
</commit_message>
<xml_diff>
--- a/Sachin_Fernando_Resume.docx
+++ b/Sachin_Fernando_Resume.docx
@@ -456,6 +456,33 @@
                 <w:szCs w:val="28"/>
               </w:rPr>
               <w:t>interfacing (dSPACE ControlDesk, Vector CANalyzer), sensor calibration (radar, lidar, camera)</w:t>
+            </w:r>
+            <w:r>
+              <w:rPr>
+                <w:rFonts w:ascii="Garamond" w:hAnsi="Garamond"/>
+                <w:color w:val="auto"/>
+                <w:sz w:val="22"/>
+                <w:szCs w:val="28"/>
+              </w:rPr>
+              <w:t xml:space="preserve">, electrical </w:t>
+            </w:r>
+            <w:r>
+              <w:rPr>
+                <w:rFonts w:ascii="Garamond" w:hAnsi="Garamond"/>
+                <w:color w:val="auto"/>
+                <w:sz w:val="22"/>
+                <w:szCs w:val="28"/>
+              </w:rPr>
+              <w:t>testing/</w:t>
+            </w:r>
+            <w:r>
+              <w:rPr>
+                <w:rFonts w:ascii="Garamond" w:hAnsi="Garamond"/>
+                <w:color w:val="auto"/>
+                <w:sz w:val="22"/>
+                <w:szCs w:val="28"/>
+              </w:rPr>
+              <w:t xml:space="preserve">debugging (oscilloscope, multimeter) </w:t>
             </w:r>
           </w:p>
         </w:tc>

</xml_diff>

<commit_message>
Added RTOS as skill, changed from ROS2 to ROS
</commit_message>
<xml_diff>
--- a/Sachin_Fernando_Resume.docx
+++ b/Sachin_Fernando_Resume.docx
@@ -373,7 +373,7 @@
                 <w:sz w:val="22"/>
                 <w:szCs w:val="22"/>
               </w:rPr>
-              <w:t xml:space="preserve"> ROS2,</w:t>
+              <w:t xml:space="preserve"> ROS,</w:t>
             </w:r>
             <w:r>
               <w:rPr>
@@ -382,9 +382,8 @@
                 <w:sz w:val="22"/>
                 <w:szCs w:val="22"/>
               </w:rPr>
-              <w:t xml:space="preserve"> software testing (</w:t>
+              <w:t xml:space="preserve"> software testing (GoogleTest, pytest), </w:t>
             </w:r>
-            <w:proofErr w:type="spellStart"/>
             <w:r>
               <w:rPr>
                 <w:rFonts w:ascii="Garamond" w:hAnsi="Garamond"/>
@@ -392,37 +391,7 @@
                 <w:sz w:val="22"/>
                 <w:szCs w:val="22"/>
               </w:rPr>
-              <w:t>GoogleTest</w:t>
-            </w:r>
-            <w:proofErr w:type="spellEnd"/>
-            <w:r>
-              <w:rPr>
-                <w:rFonts w:ascii="Garamond" w:hAnsi="Garamond"/>
-                <w:color w:val="auto"/>
-                <w:sz w:val="22"/>
-                <w:szCs w:val="22"/>
-              </w:rPr>
-              <w:t xml:space="preserve">, </w:t>
-            </w:r>
-            <w:proofErr w:type="spellStart"/>
-            <w:r>
-              <w:rPr>
-                <w:rFonts w:ascii="Garamond" w:hAnsi="Garamond"/>
-                <w:color w:val="auto"/>
-                <w:sz w:val="22"/>
-                <w:szCs w:val="22"/>
-              </w:rPr>
-              <w:t>pytest</w:t>
-            </w:r>
-            <w:proofErr w:type="spellEnd"/>
-            <w:r>
-              <w:rPr>
-                <w:rFonts w:ascii="Garamond" w:hAnsi="Garamond"/>
-                <w:color w:val="auto"/>
-                <w:sz w:val="22"/>
-                <w:szCs w:val="22"/>
-              </w:rPr>
-              <w:t xml:space="preserve">), </w:t>
+              <w:t xml:space="preserve">RTOS, </w:t>
             </w:r>
             <w:r>
               <w:rPr>
@@ -495,47 +464,7 @@
                 <w:sz w:val="22"/>
                 <w:szCs w:val="28"/>
               </w:rPr>
-              <w:t>interfacing (</w:t>
-            </w:r>
-            <w:proofErr w:type="spellStart"/>
-            <w:r>
-              <w:rPr>
-                <w:rFonts w:ascii="Garamond" w:hAnsi="Garamond"/>
-                <w:color w:val="auto"/>
-                <w:sz w:val="22"/>
-                <w:szCs w:val="28"/>
-              </w:rPr>
-              <w:t>dSPACE</w:t>
-            </w:r>
-            <w:proofErr w:type="spellEnd"/>
-            <w:r>
-              <w:rPr>
-                <w:rFonts w:ascii="Garamond" w:hAnsi="Garamond"/>
-                <w:color w:val="auto"/>
-                <w:sz w:val="22"/>
-                <w:szCs w:val="28"/>
-              </w:rPr>
-              <w:t xml:space="preserve"> </w:t>
-            </w:r>
-            <w:proofErr w:type="spellStart"/>
-            <w:r>
-              <w:rPr>
-                <w:rFonts w:ascii="Garamond" w:hAnsi="Garamond"/>
-                <w:color w:val="auto"/>
-                <w:sz w:val="22"/>
-                <w:szCs w:val="28"/>
-              </w:rPr>
-              <w:t>ControlDesk</w:t>
-            </w:r>
-            <w:proofErr w:type="spellEnd"/>
-            <w:r>
-              <w:rPr>
-                <w:rFonts w:ascii="Garamond" w:hAnsi="Garamond"/>
-                <w:color w:val="auto"/>
-                <w:sz w:val="22"/>
-                <w:szCs w:val="28"/>
-              </w:rPr>
-              <w:t>, Vector CANalyzer), sensor calibration (radar, lidar, camera)</w:t>
+              <w:t>interfacing (dSPACE ControlDesk, Vector CANalyzer), sensor calibration (radar, lidar, camera)</w:t>
             </w:r>
             <w:r>
               <w:rPr>
@@ -562,7 +491,7 @@
                 <w:sz w:val="22"/>
                 <w:szCs w:val="28"/>
               </w:rPr>
-              <w:t xml:space="preserve">debugging (oscilloscope, multimeter) </w:t>
+              <w:t xml:space="preserve">debugging  </w:t>
             </w:r>
           </w:p>
         </w:tc>
@@ -639,27 +568,7 @@
           <w:bCs/>
           <w:color w:val="auto"/>
         </w:rPr>
-        <w:t xml:space="preserve">University of Waterloo </w:t>
-      </w:r>
-      <w:proofErr w:type="spellStart"/>
-      <w:r>
-        <w:rPr>
-          <w:rFonts w:ascii="Garamond" w:hAnsi="Garamond"/>
-          <w:b/>
-          <w:bCs/>
-          <w:color w:val="auto"/>
-        </w:rPr>
-        <w:t>EcoCAR</w:t>
-      </w:r>
-      <w:proofErr w:type="spellEnd"/>
-      <w:r>
-        <w:rPr>
-          <w:rFonts w:ascii="Garamond" w:hAnsi="Garamond"/>
-          <w:b/>
-          <w:bCs/>
-          <w:color w:val="auto"/>
-        </w:rPr>
-        <w:t xml:space="preserve"> Team</w:t>
+        <w:t>University of Waterloo EcoCAR Team</w:t>
       </w:r>
       <w:r>
         <w:rPr>
@@ -772,27 +681,7 @@
           <w:i/>
           <w:color w:val="auto"/>
         </w:rPr>
-        <w:t xml:space="preserve">Connected and Automated </w:t>
-      </w:r>
-      <w:proofErr w:type="spellStart"/>
-      <w:r>
-        <w:rPr>
-          <w:rFonts w:ascii="Garamond" w:hAnsi="Garamond"/>
-          <w:bCs/>
-          <w:i/>
-          <w:color w:val="auto"/>
-        </w:rPr>
-        <w:t>Subteam</w:t>
-      </w:r>
-      <w:proofErr w:type="spellEnd"/>
-      <w:r>
-        <w:rPr>
-          <w:rFonts w:ascii="Garamond" w:hAnsi="Garamond"/>
-          <w:bCs/>
-          <w:i/>
-          <w:color w:val="auto"/>
-        </w:rPr>
-        <w:t xml:space="preserve"> </w:t>
+        <w:t xml:space="preserve">Connected and Automated Subteam </w:t>
       </w:r>
       <w:r>
         <w:rPr>
@@ -970,69 +859,31 @@
         <w:t xml:space="preserve"> a Chevrolet Blazer as part of the </w:t>
       </w:r>
       <w:hyperlink r:id="rId8" w:history="1">
-        <w:proofErr w:type="spellStart"/>
         <w:r>
           <w:rPr>
             <w:rStyle w:val="Hyperlink"/>
             <w:rFonts w:ascii="Garamond" w:hAnsi="Garamond"/>
             <w:bCs/>
           </w:rPr>
-          <w:t>EcoCAR</w:t>
+          <w:t>EcoCAR Mobility Challenge</w:t>
         </w:r>
-        <w:proofErr w:type="spellEnd"/>
+      </w:hyperlink>
+      <w:r>
+        <w:rPr>
+          <w:rFonts w:ascii="Garamond" w:hAnsi="Garamond"/>
+          <w:bCs/>
+          <w:color w:val="auto"/>
+        </w:rPr>
+        <w:t xml:space="preserve"> and Cadillac Lyriq as part of the </w:t>
+      </w:r>
+      <w:hyperlink r:id="rId9" w:history="1">
         <w:r>
           <w:rPr>
             <w:rStyle w:val="Hyperlink"/>
             <w:rFonts w:ascii="Garamond" w:hAnsi="Garamond"/>
             <w:bCs/>
           </w:rPr>
-          <w:t xml:space="preserve"> Mobility Challenge</w:t>
-        </w:r>
-      </w:hyperlink>
-      <w:r>
-        <w:rPr>
-          <w:rFonts w:ascii="Garamond" w:hAnsi="Garamond"/>
-          <w:bCs/>
-          <w:color w:val="auto"/>
-        </w:rPr>
-        <w:t xml:space="preserve"> and Cadillac </w:t>
-      </w:r>
-      <w:proofErr w:type="spellStart"/>
-      <w:r>
-        <w:rPr>
-          <w:rFonts w:ascii="Garamond" w:hAnsi="Garamond"/>
-          <w:bCs/>
-          <w:color w:val="auto"/>
-        </w:rPr>
-        <w:t>Lyriq</w:t>
-      </w:r>
-      <w:proofErr w:type="spellEnd"/>
-      <w:r>
-        <w:rPr>
-          <w:rFonts w:ascii="Garamond" w:hAnsi="Garamond"/>
-          <w:bCs/>
-          <w:color w:val="auto"/>
-        </w:rPr>
-        <w:t xml:space="preserve"> as part of the </w:t>
-      </w:r>
-      <w:hyperlink r:id="rId9" w:history="1">
-        <w:proofErr w:type="spellStart"/>
-        <w:r>
-          <w:rPr>
-            <w:rStyle w:val="Hyperlink"/>
-            <w:rFonts w:ascii="Garamond" w:hAnsi="Garamond"/>
-            <w:bCs/>
-          </w:rPr>
-          <w:t>EcoCAR</w:t>
-        </w:r>
-        <w:proofErr w:type="spellEnd"/>
-        <w:r>
-          <w:rPr>
-            <w:rStyle w:val="Hyperlink"/>
-            <w:rFonts w:ascii="Garamond" w:hAnsi="Garamond"/>
-            <w:bCs/>
-          </w:rPr>
-          <w:t xml:space="preserve"> EV Challenge</w:t>
+          <w:t>EcoCAR EV Challenge</w:t>
         </w:r>
       </w:hyperlink>
       <w:r>
@@ -1080,7 +931,23 @@
           <w:bCs/>
           <w:color w:val="auto"/>
         </w:rPr>
-        <w:t>for Level 2 vehicle autonomy</w:t>
+        <w:t xml:space="preserve">for </w:t>
+      </w:r>
+      <w:r>
+        <w:rPr>
+          <w:rFonts w:ascii="Garamond" w:hAnsi="Garamond"/>
+          <w:bCs/>
+          <w:color w:val="auto"/>
+        </w:rPr>
+        <w:t>l</w:t>
+      </w:r>
+      <w:r>
+        <w:rPr>
+          <w:rFonts w:ascii="Garamond" w:hAnsi="Garamond"/>
+          <w:bCs/>
+          <w:color w:val="auto"/>
+        </w:rPr>
+        <w:t>evel 2 vehicle autonomy</w:t>
       </w:r>
       <w:r>
         <w:rPr>
@@ -1159,7 +1026,15 @@
           <w:bCs/>
           <w:color w:val="auto"/>
         </w:rPr>
-        <w:t>Working on structured testing framework for perception algorithm covering unit, integration and system level testing</w:t>
+        <w:t>Currently w</w:t>
+      </w:r>
+      <w:r>
+        <w:rPr>
+          <w:rFonts w:ascii="Garamond" w:hAnsi="Garamond"/>
+          <w:bCs/>
+          <w:color w:val="auto"/>
+        </w:rPr>
+        <w:t>orking on structured testing framework for perception algorithm covering unit, integration and system level testing</w:t>
       </w:r>
       <w:r>
         <w:rPr>
@@ -1364,18 +1239,8 @@
           <w:bCs/>
           <w:color w:val="auto"/>
         </w:rPr>
-        <w:t xml:space="preserve">team of 40+ students across 5 distinct </w:t>
-      </w:r>
-      <w:proofErr w:type="spellStart"/>
-      <w:r>
-        <w:rPr>
-          <w:rFonts w:ascii="Garamond" w:hAnsi="Garamond"/>
-          <w:bCs/>
-          <w:color w:val="auto"/>
-        </w:rPr>
-        <w:t>subteams</w:t>
-      </w:r>
-      <w:proofErr w:type="spellEnd"/>
+        <w:t>team of 40+ students across 5 distinct subteams</w:t>
+      </w:r>
       <w:r>
         <w:rPr>
           <w:rFonts w:ascii="Garamond" w:hAnsi="Garamond"/>
@@ -1535,7 +1400,6 @@
           <w:color w:val="auto"/>
         </w:rPr>
       </w:pPr>
-      <w:proofErr w:type="spellStart"/>
       <w:r>
         <w:rPr>
           <w:rFonts w:ascii="Garamond" w:hAnsi="Garamond"/>
@@ -1545,7 +1409,6 @@
         </w:rPr>
         <w:t>Stacktronic</w:t>
       </w:r>
-      <w:proofErr w:type="spellEnd"/>
       <w:r>
         <w:rPr>
           <w:rFonts w:ascii="Garamond" w:hAnsi="Garamond"/>
@@ -1941,25 +1804,7 @@
           <w:bCs/>
           <w:color w:val="auto"/>
         </w:rPr>
-        <w:t xml:space="preserve"> </w:t>
-      </w:r>
-      <w:proofErr w:type="spellStart"/>
-      <w:r>
-        <w:rPr>
-          <w:rFonts w:ascii="Garamond" w:hAnsi="Garamond"/>
-          <w:bCs/>
-          <w:color w:val="auto"/>
-        </w:rPr>
-        <w:t>Simscape</w:t>
-      </w:r>
-      <w:proofErr w:type="spellEnd"/>
-      <w:r>
-        <w:rPr>
-          <w:rFonts w:ascii="Garamond" w:hAnsi="Garamond"/>
-          <w:bCs/>
-          <w:color w:val="auto"/>
-        </w:rPr>
-        <w:t xml:space="preserve"> Electrical toolbox.</w:t>
+        <w:t xml:space="preserve"> Simscape Electrical toolbox.</w:t>
       </w:r>
     </w:p>
     <w:p>
@@ -1982,25 +1827,7 @@
           <w:bCs/>
           <w:color w:val="auto"/>
         </w:rPr>
-        <w:t xml:space="preserve">Re-designed battery pack frame for startup’s minimum viable prototype project using </w:t>
-      </w:r>
-      <w:proofErr w:type="spellStart"/>
-      <w:r>
-        <w:rPr>
-          <w:rFonts w:ascii="Garamond" w:hAnsi="Garamond"/>
-          <w:bCs/>
-          <w:color w:val="auto"/>
-        </w:rPr>
-        <w:t>Onshape</w:t>
-      </w:r>
-      <w:proofErr w:type="spellEnd"/>
-      <w:r>
-        <w:rPr>
-          <w:rFonts w:ascii="Garamond" w:hAnsi="Garamond"/>
-          <w:bCs/>
-          <w:color w:val="auto"/>
-        </w:rPr>
-        <w:t>.</w:t>
+        <w:t>Re-designed battery pack frame for startup’s minimum viable prototype project using Onshape.</w:t>
       </w:r>
     </w:p>
     <w:p>
@@ -2541,25 +2368,7 @@
           <w:bCs/>
           <w:color w:val="auto"/>
         </w:rPr>
-        <w:t xml:space="preserve">using </w:t>
-      </w:r>
-      <w:proofErr w:type="spellStart"/>
-      <w:r>
-        <w:rPr>
-          <w:rFonts w:ascii="Garamond" w:hAnsi="Garamond"/>
-          <w:bCs/>
-          <w:color w:val="auto"/>
-        </w:rPr>
-        <w:t>RSLogix</w:t>
-      </w:r>
-      <w:proofErr w:type="spellEnd"/>
-      <w:r>
-        <w:rPr>
-          <w:rFonts w:ascii="Garamond" w:hAnsi="Garamond"/>
-          <w:bCs/>
-          <w:color w:val="auto"/>
-        </w:rPr>
-        <w:t xml:space="preserve"> with Emulate 3D</w:t>
+        <w:t>using RSLogix with Emulate 3D</w:t>
       </w:r>
       <w:r>
         <w:rPr>
@@ -2757,27 +2566,7 @@
           <w:iCs/>
           <w:color w:val="auto"/>
         </w:rPr>
-        <w:t xml:space="preserve">Candidate for </w:t>
-      </w:r>
-      <w:proofErr w:type="spellStart"/>
-      <w:r>
-        <w:rPr>
-          <w:rFonts w:ascii="Garamond" w:hAnsi="Garamond"/>
-          <w:i/>
-          <w:iCs/>
-          <w:color w:val="auto"/>
-        </w:rPr>
-        <w:t>MASc</w:t>
-      </w:r>
-      <w:proofErr w:type="spellEnd"/>
-      <w:r>
-        <w:rPr>
-          <w:rFonts w:ascii="Garamond" w:hAnsi="Garamond"/>
-          <w:i/>
-          <w:iCs/>
-          <w:color w:val="auto"/>
-        </w:rPr>
-        <w:t>, Mechatronics Engineering</w:t>
+        <w:t>Candidate for MASc, Mechatronics Engineering</w:t>
       </w:r>
       <w:r>
         <w:rPr>
@@ -3031,7 +2820,6 @@
           <w:color w:val="auto"/>
         </w:rPr>
       </w:pPr>
-      <w:proofErr w:type="spellStart"/>
       <w:r>
         <w:rPr>
           <w:rFonts w:ascii="Garamond" w:hAnsi="Garamond"/>
@@ -3039,17 +2827,7 @@
           <w:iCs/>
           <w:color w:val="auto"/>
         </w:rPr>
-        <w:t>BASc</w:t>
-      </w:r>
-      <w:proofErr w:type="spellEnd"/>
-      <w:r>
-        <w:rPr>
-          <w:rFonts w:ascii="Garamond" w:hAnsi="Garamond"/>
-          <w:i/>
-          <w:iCs/>
-          <w:color w:val="auto"/>
-        </w:rPr>
-        <w:t>, Systems Design Engineering</w:t>
+        <w:t>BASc, Systems Design Engineering</w:t>
       </w:r>
       <w:r>
         <w:rPr>

</xml_diff>